<commit_message>
deleting unused folders and files
</commit_message>
<xml_diff>
--- a/docs/Cercetare_OCR.docx
+++ b/docs/Cercetare_OCR.docx
@@ -106,17 +106,25 @@
         <w:jc w:val="center"/>
         <w:rPr>
           <w:rFonts w:ascii="Times New Roman" w:hAnsi="Times New Roman" w:cs="Times New Roman"/>
+          <w:sz w:val="28"/>
+          <w:szCs w:val="28"/>
+        </w:rPr>
+      </w:pPr>
+      <w:r>
+        <w:rPr>
+          <w:rFonts w:ascii="Times New Roman" w:hAnsi="Times New Roman" w:cs="Times New Roman"/>
           <w:sz w:val="72"/>
           <w:szCs w:val="96"/>
         </w:rPr>
-      </w:pPr>
+        <w:t>Optical Character Recognition</w:t>
+      </w:r>
       <w:r>
         <w:rPr>
           <w:rFonts w:ascii="Times New Roman" w:hAnsi="Times New Roman" w:cs="Times New Roman"/>
           <w:sz w:val="72"/>
           <w:szCs w:val="96"/>
         </w:rPr>
-        <w:t>Optical Character Recognition</w:t>
+        <w:t xml:space="preserve">. Aplicări </w:t>
       </w:r>
       <w:r>
         <w:rPr>
@@ -124,7 +132,7 @@
           <w:sz w:val="72"/>
           <w:szCs w:val="96"/>
         </w:rPr>
-        <w:t xml:space="preserve">. Aplicări </w:t>
+        <w:t>ale OCR</w:t>
       </w:r>
       <w:r>
         <w:rPr>
@@ -132,28 +140,8 @@
           <w:sz w:val="72"/>
           <w:szCs w:val="96"/>
         </w:rPr>
-        <w:t>ale OCR</w:t>
-      </w:r>
-    </w:p>
-    <w:p>
-      <w:pPr>
-        <w:jc w:val="center"/>
-        <w:rPr>
-          <w:rFonts w:ascii="Times New Roman" w:hAnsi="Times New Roman" w:cs="Times New Roman"/>
-          <w:sz w:val="28"/>
-          <w:szCs w:val="28"/>
-        </w:rPr>
-      </w:pPr>
-    </w:p>
-    <w:p>
-      <w:pPr>
-        <w:jc w:val="center"/>
-        <w:rPr>
-          <w:rFonts w:ascii="Times New Roman" w:hAnsi="Times New Roman" w:cs="Times New Roman"/>
-          <w:sz w:val="28"/>
-          <w:szCs w:val="28"/>
-        </w:rPr>
-      </w:pPr>
+        <w:t>. Sudoku Puzzle Recognition.</w:t>
+      </w:r>
     </w:p>
     <w:p>
       <w:pPr>
@@ -534,7 +522,27 @@
             <w:szCs w:val="96"/>
             <w:u w:val="none"/>
           </w:rPr>
-          <w:t>2.2 Necesarul</w:t>
+          <w:t>2.2 Neces</w:t>
+        </w:r>
+        <w:r>
+          <w:rPr>
+            <w:rStyle w:val="Hyperlink"/>
+            <w:rFonts w:ascii="Times New Roman" w:hAnsi="Times New Roman" w:cs="Times New Roman"/>
+            <w:sz w:val="28"/>
+            <w:szCs w:val="96"/>
+            <w:u w:val="none"/>
+          </w:rPr>
+          <w:t>a</w:t>
+        </w:r>
+        <w:r>
+          <w:rPr>
+            <w:rStyle w:val="Hyperlink"/>
+            <w:rFonts w:ascii="Times New Roman" w:hAnsi="Times New Roman" w:cs="Times New Roman"/>
+            <w:sz w:val="28"/>
+            <w:szCs w:val="96"/>
+            <w:u w:val="none"/>
+          </w:rPr>
+          <w:t>rul</w:t>
         </w:r>
       </w:hyperlink>
       <w:r>
@@ -598,15 +606,64 @@
           <w:szCs w:val="96"/>
         </w:rPr>
         <w:tab/>
-        <w:t xml:space="preserve">3.1 Descriera </w:t>
-      </w:r>
+      </w:r>
+      <w:hyperlink w:anchor="Programul" w:history="1">
+        <w:r>
+          <w:rPr>
+            <w:rStyle w:val="Hyperlink"/>
+            <w:rFonts w:ascii="Times New Roman" w:hAnsi="Times New Roman" w:cs="Times New Roman"/>
+            <w:sz w:val="28"/>
+            <w:szCs w:val="96"/>
+            <w:u w:val="none"/>
+          </w:rPr>
+          <w:t xml:space="preserve">3.1 Descriera </w:t>
+        </w:r>
+        <w:r>
+          <w:rPr>
+            <w:rStyle w:val="Hyperlink"/>
+            <w:rFonts w:ascii="Times New Roman" w:hAnsi="Times New Roman" w:cs="Times New Roman"/>
+            <w:sz w:val="28"/>
+            <w:szCs w:val="96"/>
+            <w:u w:val="none"/>
+          </w:rPr>
+          <w:t>p</w:t>
+        </w:r>
+        <w:r>
+          <w:rPr>
+            <w:rStyle w:val="Hyperlink"/>
+            <w:rFonts w:ascii="Times New Roman" w:hAnsi="Times New Roman" w:cs="Times New Roman"/>
+            <w:sz w:val="28"/>
+            <w:szCs w:val="96"/>
+            <w:u w:val="none"/>
+          </w:rPr>
+          <w:t>r</w:t>
+        </w:r>
+        <w:r>
+          <w:rPr>
+            <w:rStyle w:val="Hyperlink"/>
+            <w:rFonts w:ascii="Times New Roman" w:hAnsi="Times New Roman" w:cs="Times New Roman"/>
+            <w:sz w:val="28"/>
+            <w:szCs w:val="96"/>
+            <w:u w:val="none"/>
+          </w:rPr>
+          <w:t>ogramului</w:t>
+        </w:r>
+      </w:hyperlink>
       <w:r>
         <w:rPr>
           <w:rFonts w:ascii="Times New Roman" w:hAnsi="Times New Roman" w:cs="Times New Roman"/>
           <w:sz w:val="28"/>
           <w:szCs w:val="96"/>
         </w:rPr>
-        <w:t>programului..................................................................................</w:t>
+        <w:t>..................................................................................</w:t>
+      </w:r>
+      <w:r>
+        <w:rPr>
+          <w:rFonts w:ascii="Times New Roman" w:hAnsi="Times New Roman" w:cs="Times New Roman"/>
+          <w:sz w:val="28"/>
+          <w:szCs w:val="96"/>
+        </w:rPr>
+        <w:t>.........12</w:t>
       </w:r>
     </w:p>
     <w:p>
@@ -1984,6 +2041,14 @@
           <w:szCs w:val="24"/>
           <w:lang w:val="en-US"/>
         </w:rPr>
+        <w:t>v_</w:t>
+      </w:r>
+      <w:r>
+        <w:rPr>
+          <w:rFonts w:ascii="Consolas" w:hAnsi="Consolas" w:cs="Times New Roman"/>
+          <w:szCs w:val="24"/>
+          <w:lang w:val="en-US"/>
+        </w:rPr>
         <w:t>sudoku.py</w:t>
       </w:r>
       <w:r>
@@ -2122,6 +2187,13 @@
           <w:rFonts w:ascii="Consolas" w:hAnsi="Consolas" w:cs="Times New Roman"/>
           <w:szCs w:val="40"/>
         </w:rPr>
+        <w:t>op_</w:t>
+      </w:r>
+      <w:r>
+        <w:rPr>
+          <w:rFonts w:ascii="Consolas" w:hAnsi="Consolas" w:cs="Times New Roman"/>
+          <w:szCs w:val="40"/>
+        </w:rPr>
         <w:t xml:space="preserve">sudoku_solver.py </w:t>
       </w:r>
       <w:r>
@@ -2962,7 +3034,19 @@
         <w:rPr>
           <w:rFonts w:ascii="Consolas" w:hAnsi="Consolas" w:cs="Times New Roman"/>
         </w:rPr>
-        <w:t xml:space="preserve">        │   sudoku.py</w:t>
+        <w:t xml:space="preserve">        │   </w:t>
+      </w:r>
+      <w:r>
+        <w:rPr>
+          <w:rFonts w:ascii="Consolas" w:hAnsi="Consolas" w:cs="Times New Roman"/>
+        </w:rPr>
+        <w:t>v_</w:t>
+      </w:r>
+      <w:r>
+        <w:rPr>
+          <w:rFonts w:ascii="Consolas" w:hAnsi="Consolas" w:cs="Times New Roman"/>
+        </w:rPr>
+        <w:t>sudoku.py</w:t>
       </w:r>
     </w:p>
     <w:p>
@@ -2978,7 +3062,19 @@
         <w:rPr>
           <w:rFonts w:ascii="Consolas" w:hAnsi="Consolas" w:cs="Times New Roman"/>
         </w:rPr>
-        <w:t xml:space="preserve">        │   sudoku_solver.py</w:t>
+        <w:t xml:space="preserve">        │   </w:t>
+      </w:r>
+      <w:r>
+        <w:rPr>
+          <w:rFonts w:ascii="Consolas" w:hAnsi="Consolas" w:cs="Times New Roman"/>
+        </w:rPr>
+        <w:t>op_</w:t>
+      </w:r>
+      <w:r>
+        <w:rPr>
+          <w:rFonts w:ascii="Consolas" w:hAnsi="Consolas" w:cs="Times New Roman"/>
+        </w:rPr>
+        <w:t>sudoku_solver.py</w:t>
       </w:r>
     </w:p>
     <w:p>
@@ -3042,7 +3138,19 @@
         <w:rPr>
           <w:rFonts w:ascii="Consolas" w:hAnsi="Consolas" w:cs="Times New Roman"/>
         </w:rPr>
-        <w:t xml:space="preserve">                sudoku_solver.cpython-39.pyc</w:t>
+        <w:t xml:space="preserve">                </w:t>
+      </w:r>
+      <w:r>
+        <w:rPr>
+          <w:rFonts w:ascii="Consolas" w:hAnsi="Consolas" w:cs="Times New Roman"/>
+        </w:rPr>
+        <w:t>op_</w:t>
+      </w:r>
+      <w:r>
+        <w:rPr>
+          <w:rFonts w:ascii="Consolas" w:hAnsi="Consolas" w:cs="Times New Roman"/>
+        </w:rPr>
+        <w:t>sudoku_solver.cpython-39.pyc</w:t>
       </w:r>
     </w:p>
     <w:p>
@@ -3850,7 +3958,23 @@
           <w:sz w:val="24"/>
           <w:szCs w:val="40"/>
         </w:rPr>
-        <w:t>Pentru a lucra asupra proiectului și pentru programa este nevoie de anumite dependențe precum: opencv, tensorflow, numpy etc.</w:t>
+        <w:t xml:space="preserve">Pentru a lucra asupra proiectului și pentru </w:t>
+      </w:r>
+      <w:r>
+        <w:rPr>
+          <w:rFonts w:ascii="Times New Roman" w:hAnsi="Times New Roman" w:cs="Times New Roman"/>
+          <w:sz w:val="24"/>
+          <w:szCs w:val="40"/>
+        </w:rPr>
+        <w:t xml:space="preserve">a </w:t>
+      </w:r>
+      <w:r>
+        <w:rPr>
+          <w:rFonts w:ascii="Times New Roman" w:hAnsi="Times New Roman" w:cs="Times New Roman"/>
+          <w:sz w:val="24"/>
+          <w:szCs w:val="40"/>
+        </w:rPr>
+        <w:t>programa este nevoie de anumite dependențe precum: opencv, tensorflow, numpy etc.</w:t>
       </w:r>
       <w:r>
         <w:rPr>
@@ -4651,7 +4775,29 @@
           <w:szCs w:val="40"/>
           <w:lang w:val="en-US"/>
         </w:rPr>
-        <w:t xml:space="preserve"> de antrenare: El a fost preluat de pe github, deci a fost compilat și creat pe alt calculator. Cauza acestei decizii este insuficiența de resurse ale calculatorului personal și timpul îndelungat necesar pentru antrenare, care de obicei nu rezulta cu succes pe mașina mea locală, de acceea am optat pentru preluarea modelului, cu particularitățile </w:t>
+        <w:t xml:space="preserve"> de antrenare: El a fost preluat de pe </w:t>
+      </w:r>
+      <w:hyperlink r:id="rId13" w:history="1">
+        <w:r>
+          <w:rPr>
+            <w:rStyle w:val="Hyperlink"/>
+            <w:rFonts w:ascii="Times New Roman" w:hAnsi="Times New Roman" w:cs="Times New Roman"/>
+            <w:sz w:val="24"/>
+            <w:szCs w:val="40"/>
+            <w:u w:val="none"/>
+            <w:lang w:val="en-US"/>
+          </w:rPr>
+          <w:t>github</w:t>
+        </w:r>
+      </w:hyperlink>
+      <w:r>
+        <w:rPr>
+          <w:rFonts w:ascii="Times New Roman" w:hAnsi="Times New Roman" w:cs="Times New Roman"/>
+          <w:sz w:val="24"/>
+          <w:szCs w:val="40"/>
+          <w:lang w:val="en-US"/>
+        </w:rPr>
+        <w:t xml:space="preserve">, deci a fost compilat și creat pe alt calculator. Cauza acestei decizii este insuficiența de resurse ale calculatorului personal și timpul îndelungat necesar pentru antrenare, care de obicei nu rezulta cu succes pe mașina mea locală, de acceea am optat pentru preluarea modelului, cu particularitățile </w:t>
       </w:r>
       <w:r>
         <w:rPr>
@@ -4720,7 +4866,7 @@
           <w:lang w:val="en-US"/>
         </w:rPr>
         <w:drawing>
-          <wp:anchor distT="0" distB="0" distL="114300" distR="114300" simplePos="0" relativeHeight="251662336" behindDoc="1" locked="0" layoutInCell="1" allowOverlap="1" wp14:anchorId="60AE3E87" wp14:editId="5AAA3F42">
+          <wp:anchor distT="0" distB="0" distL="114300" distR="114300" simplePos="0" relativeHeight="251662336" behindDoc="1" locked="0" layoutInCell="1" allowOverlap="1" wp14:anchorId="60AE3E87" wp14:editId="256D6331">
             <wp:simplePos x="0" y="0"/>
             <wp:positionH relativeFrom="column">
               <wp:posOffset>495300</wp:posOffset>
@@ -4743,7 +4889,7 @@
                     <pic:cNvPicPr/>
                   </pic:nvPicPr>
                   <pic:blipFill>
-                    <a:blip r:embed="rId13">
+                    <a:blip r:embed="rId14">
                       <a:extLst>
                         <a:ext uri="{28A0092B-C50C-407E-A947-70E740481C1C}">
                           <a14:useLocalDpi xmlns:a14="http://schemas.microsoft.com/office/drawing/2010/main" val="0"/>
@@ -4792,119 +4938,385 @@
           <w:rFonts w:ascii="Times New Roman" w:hAnsi="Times New Roman" w:cs="Times New Roman"/>
           <w:sz w:val="24"/>
           <w:szCs w:val="40"/>
-          <w:lang w:val="en-US"/>
-        </w:rPr>
-      </w:pPr>
-      <w:r>
-        <w:rPr>
-          <w:rFonts w:ascii="Times New Roman" w:hAnsi="Times New Roman" w:cs="Times New Roman"/>
-          <w:sz w:val="24"/>
-          <w:szCs w:val="40"/>
-          <w:lang w:val="en-US"/>
-        </w:rPr>
-        <w:br/>
-      </w:r>
-      <w:r>
-        <w:rPr>
-          <w:rFonts w:ascii="Times New Roman" w:hAnsi="Times New Roman" w:cs="Times New Roman"/>
-          <w:sz w:val="24"/>
-          <w:szCs w:val="40"/>
-          <w:lang w:val="en-US"/>
-        </w:rPr>
-        <w:br/>
-      </w:r>
-      <w:r>
-        <w:rPr>
-          <w:rFonts w:ascii="Times New Roman" w:hAnsi="Times New Roman" w:cs="Times New Roman"/>
-          <w:sz w:val="24"/>
-          <w:szCs w:val="40"/>
-          <w:lang w:val="en-US"/>
-        </w:rPr>
-        <w:br/>
-        <w:t>Apoi, a fost antrenat modelul și salvat într-un folder, așa încât să nu fie nevoie de încărcat de fiecare dată când va rula programa.</w:t>
-      </w:r>
-    </w:p>
-    <w:p>
-      <w:pPr>
-        <w:jc w:val="both"/>
-        <w:rPr>
-          <w:rFonts w:ascii="Times New Roman" w:hAnsi="Times New Roman" w:cs="Times New Roman"/>
-          <w:sz w:val="24"/>
-          <w:szCs w:val="40"/>
-          <w:lang w:val="en-US"/>
-        </w:rPr>
-      </w:pPr>
-      <w:r>
-        <w:rPr>
-          <w:rFonts w:ascii="Times New Roman" w:hAnsi="Times New Roman" w:cs="Times New Roman"/>
-          <w:sz w:val="24"/>
-          <w:szCs w:val="40"/>
-          <w:lang w:val="en-US"/>
-        </w:rPr>
-        <w:t>Codul folosit pentru antrenarea și salvarea modelului machine learning:</w:t>
-      </w:r>
-    </w:p>
-    <w:p>
-      <w:pPr>
-        <w:jc w:val="both"/>
-        <w:rPr>
-          <w:rFonts w:ascii="Times New Roman" w:hAnsi="Times New Roman" w:cs="Times New Roman"/>
-          <w:sz w:val="24"/>
-          <w:szCs w:val="40"/>
-          <w:lang w:val="en-US"/>
-        </w:rPr>
-      </w:pPr>
-      <w:bookmarkStart w:id="5" w:name="_GoBack"/>
-      <w:bookmarkEnd w:id="5"/>
-    </w:p>
-    <w:p>
-      <w:pPr>
-        <w:jc w:val="both"/>
-        <w:rPr>
-          <w:rFonts w:ascii="Times New Roman" w:hAnsi="Times New Roman" w:cs="Times New Roman"/>
-          <w:sz w:val="24"/>
-          <w:szCs w:val="40"/>
-          <w:lang w:val="en-US"/>
-        </w:rPr>
-      </w:pPr>
-    </w:p>
-    <w:p>
-      <w:pPr>
-        <w:jc w:val="both"/>
-        <w:rPr>
-          <w:rFonts w:ascii="Times New Roman" w:hAnsi="Times New Roman" w:cs="Times New Roman"/>
-          <w:sz w:val="24"/>
-          <w:szCs w:val="40"/>
-          <w:lang w:val="en-US"/>
-        </w:rPr>
-      </w:pPr>
-    </w:p>
-    <w:p>
-      <w:pPr>
-        <w:jc w:val="both"/>
-        <w:rPr>
-          <w:rFonts w:ascii="Times New Roman" w:hAnsi="Times New Roman" w:cs="Times New Roman"/>
-          <w:sz w:val="24"/>
-          <w:szCs w:val="40"/>
-          <w:lang w:val="en-US"/>
-        </w:rPr>
-      </w:pPr>
-      <w:r>
-        <w:rPr>
-          <w:rFonts w:ascii="Times New Roman" w:hAnsi="Times New Roman" w:cs="Times New Roman"/>
-          <w:sz w:val="24"/>
-          <w:szCs w:val="40"/>
-          <w:lang w:val="en-US"/>
-        </w:rPr>
-        <w:lastRenderedPageBreak/>
+        </w:rPr>
+      </w:pPr>
+      <w:r>
+        <w:rPr>
+          <w:rFonts w:ascii="Times New Roman" w:hAnsi="Times New Roman" w:cs="Times New Roman"/>
+          <w:sz w:val="24"/>
+          <w:szCs w:val="40"/>
+        </w:rPr>
         <w:drawing>
-          <wp:anchor distT="0" distB="0" distL="114300" distR="114300" simplePos="0" relativeHeight="251663360" behindDoc="1" locked="0" layoutInCell="1" allowOverlap="1" wp14:anchorId="23A10531" wp14:editId="10874D85">
+          <wp:anchor distT="0" distB="0" distL="114300" distR="114300" simplePos="0" relativeHeight="251664384" behindDoc="1" locked="0" layoutInCell="1" allowOverlap="1" wp14:anchorId="014F9091" wp14:editId="272B82D1">
             <wp:simplePos x="0" y="0"/>
             <wp:positionH relativeFrom="column">
-              <wp:posOffset>66675</wp:posOffset>
+              <wp:posOffset>0</wp:posOffset>
             </wp:positionH>
             <wp:positionV relativeFrom="paragraph">
-              <wp:posOffset>0</wp:posOffset>
+              <wp:posOffset>3629025</wp:posOffset>
+            </wp:positionV>
+            <wp:extent cx="2590800" cy="1610995"/>
+            <wp:effectExtent l="0" t="0" r="0" b="8255"/>
+            <wp:wrapTight wrapText="bothSides">
+              <wp:wrapPolygon edited="0">
+                <wp:start x="0" y="0"/>
+                <wp:lineTo x="0" y="21455"/>
+                <wp:lineTo x="21441" y="21455"/>
+                <wp:lineTo x="21441" y="0"/>
+                <wp:lineTo x="0" y="0"/>
+              </wp:wrapPolygon>
+            </wp:wrapTight>
+            <wp:docPr id="7" name="Picture 7"/>
+            <wp:cNvGraphicFramePr>
+              <a:graphicFrameLocks xmlns:a="http://schemas.openxmlformats.org/drawingml/2006/main" noChangeAspect="1"/>
+            </wp:cNvGraphicFramePr>
+            <a:graphic xmlns:a="http://schemas.openxmlformats.org/drawingml/2006/main">
+              <a:graphicData uri="http://schemas.openxmlformats.org/drawingml/2006/picture">
+                <pic:pic xmlns:pic="http://schemas.openxmlformats.org/drawingml/2006/picture">
+                  <pic:nvPicPr>
+                    <pic:cNvPr id="1" name=""/>
+                    <pic:cNvPicPr/>
+                  </pic:nvPicPr>
+                  <pic:blipFill>
+                    <a:blip r:embed="rId15">
+                      <a:extLst>
+                        <a:ext uri="{28A0092B-C50C-407E-A947-70E740481C1C}">
+                          <a14:useLocalDpi xmlns:a14="http://schemas.microsoft.com/office/drawing/2010/main" val="0"/>
+                        </a:ext>
+                      </a:extLst>
+                    </a:blip>
+                    <a:stretch>
+                      <a:fillRect/>
+                    </a:stretch>
+                  </pic:blipFill>
+                  <pic:spPr>
+                    <a:xfrm>
+                      <a:off x="0" y="0"/>
+                      <a:ext cx="2590800" cy="1610995"/>
+                    </a:xfrm>
+                    <a:prstGeom prst="rect">
+                      <a:avLst/>
+                    </a:prstGeom>
+                  </pic:spPr>
+                </pic:pic>
+              </a:graphicData>
+            </a:graphic>
+            <wp14:sizeRelH relativeFrom="margin">
+              <wp14:pctWidth>0</wp14:pctWidth>
+            </wp14:sizeRelH>
+            <wp14:sizeRelV relativeFrom="margin">
+              <wp14:pctHeight>0</wp14:pctHeight>
+            </wp14:sizeRelV>
+          </wp:anchor>
+        </w:drawing>
+      </w:r>
+      <w:r>
+        <w:rPr>
+          <w:rFonts w:ascii="Times New Roman" w:hAnsi="Times New Roman" w:cs="Times New Roman"/>
+          <w:sz w:val="24"/>
+          <w:szCs w:val="40"/>
+          <w:lang w:val="en-US"/>
+        </w:rPr>
+        <w:br/>
+      </w:r>
+      <w:r>
+        <w:rPr>
+          <w:rFonts w:ascii="Times New Roman" w:hAnsi="Times New Roman" w:cs="Times New Roman"/>
+          <w:sz w:val="24"/>
+          <w:szCs w:val="40"/>
+          <w:lang w:val="en-US"/>
+        </w:rPr>
+        <w:t>Baza de date MNIST (Modified National Institute of Standards and Technology) este o bază largă de date, care const</w:t>
+      </w:r>
+      <w:r>
+        <w:rPr>
+          <w:rFonts w:ascii="Times New Roman" w:hAnsi="Times New Roman" w:cs="Times New Roman"/>
+          <w:sz w:val="24"/>
+          <w:szCs w:val="40"/>
+        </w:rPr>
+        <w:t>ă din diverse cifre scrise manual. Baza de date conține 60 000 imagini de antrenare și 10 000 imagini de testare. Jumate din setul de testare și antrenare a fost luat din datasetul de antrenare NIST, în timp ce altă jumate a setului de antrenare și testare a fost luată din datasetul de testare NIST.</w:t>
+      </w:r>
+    </w:p>
+    <w:p>
+      <w:pPr>
+        <w:jc w:val="both"/>
+        <w:rPr>
+          <w:rFonts w:ascii="Times New Roman" w:hAnsi="Times New Roman" w:cs="Times New Roman"/>
+          <w:sz w:val="24"/>
+          <w:szCs w:val="40"/>
+          <w:lang w:val="en-US"/>
+        </w:rPr>
+      </w:pPr>
+      <w:r>
+        <w:rPr>
+          <w:rFonts w:ascii="Times New Roman" w:hAnsi="Times New Roman" w:cs="Times New Roman"/>
+          <w:sz w:val="24"/>
+          <w:szCs w:val="40"/>
+        </w:rPr>
+        <w:t xml:space="preserve"> </w:t>
+      </w:r>
+      <w:r>
+        <w:rPr>
+          <w:rFonts w:ascii="Times New Roman" w:hAnsi="Times New Roman" w:cs="Times New Roman"/>
+          <w:sz w:val="24"/>
+          <w:szCs w:val="40"/>
+          <w:lang w:val="en-US"/>
+        </w:rPr>
+        <w:br/>
+      </w:r>
+      <w:r>
+        <w:rPr>
+          <w:rFonts w:ascii="Times New Roman" w:hAnsi="Times New Roman" w:cs="Times New Roman"/>
+          <w:sz w:val="24"/>
+          <w:szCs w:val="40"/>
+          <w:lang w:val="en-US"/>
+        </w:rPr>
+        <w:t>Deci,</w:t>
+      </w:r>
+      <w:r>
+        <w:rPr>
+          <w:rFonts w:ascii="Times New Roman" w:hAnsi="Times New Roman" w:cs="Times New Roman"/>
+          <w:sz w:val="24"/>
+          <w:szCs w:val="40"/>
+          <w:lang w:val="en-US"/>
+        </w:rPr>
+        <w:t xml:space="preserve"> în funcția </w:t>
+      </w:r>
+      <w:r>
+        <w:rPr>
+          <w:rFonts w:ascii="Consolas" w:hAnsi="Consolas" w:cs="Times New Roman"/>
+          <w:szCs w:val="40"/>
+          <w:lang w:val="en-US"/>
+        </w:rPr>
+        <w:t>create_model</w:t>
+      </w:r>
+      <w:r>
+        <w:rPr>
+          <w:rFonts w:ascii="Times New Roman" w:hAnsi="Times New Roman" w:cs="Times New Roman"/>
+          <w:sz w:val="24"/>
+          <w:szCs w:val="40"/>
+          <w:lang w:val="en-US"/>
+        </w:rPr>
+        <w:t xml:space="preserve"> prin </w:t>
+      </w:r>
+      <w:r>
+        <w:rPr>
+          <w:rFonts w:ascii="Consolas" w:hAnsi="Consolas" w:cs="Times New Roman"/>
+          <w:szCs w:val="40"/>
+          <w:lang w:val="en-US"/>
+        </w:rPr>
+        <w:t>load_data</w:t>
+      </w:r>
+      <w:r>
+        <w:rPr>
+          <w:rFonts w:ascii="Times New Roman" w:hAnsi="Times New Roman" w:cs="Times New Roman"/>
+          <w:sz w:val="24"/>
+          <w:szCs w:val="40"/>
+          <w:lang w:val="en-US"/>
+        </w:rPr>
+        <w:t xml:space="preserve"> a fost încărcată baza de date și s-a divizat in </w:t>
+      </w:r>
+      <w:r>
+        <w:rPr>
+          <w:rFonts w:ascii="Times New Roman" w:hAnsi="Times New Roman" w:cs="Times New Roman"/>
+          <w:sz w:val="24"/>
+          <w:szCs w:val="40"/>
+          <w:lang w:val="en-US"/>
+        </w:rPr>
+        <w:t>seturi de testare și antrenare</w:t>
+      </w:r>
+      <w:r>
+        <w:rPr>
+          <w:rFonts w:ascii="Times New Roman" w:hAnsi="Times New Roman" w:cs="Times New Roman"/>
+          <w:sz w:val="24"/>
+          <w:szCs w:val="40"/>
+          <w:lang w:val="en-US"/>
+        </w:rPr>
+        <w:t>. După au fost modificate într-un array de 28 pe 28</w:t>
+      </w:r>
+      <w:r>
+        <w:rPr>
+          <w:rFonts w:ascii="Times New Roman" w:hAnsi="Times New Roman" w:cs="Times New Roman"/>
+          <w:sz w:val="24"/>
+          <w:szCs w:val="40"/>
+          <w:lang w:val="en-US"/>
+        </w:rPr>
+        <w:t xml:space="preserve"> (</w:t>
+      </w:r>
+      <w:r>
+        <w:rPr>
+          <w:rFonts w:ascii="Consolas" w:hAnsi="Consolas" w:cs="Times New Roman"/>
+          <w:szCs w:val="40"/>
+          <w:lang w:val="en-US"/>
+        </w:rPr>
+        <w:t>reshape</w:t>
+      </w:r>
+      <w:r>
+        <w:rPr>
+          <w:rFonts w:ascii="Times New Roman" w:hAnsi="Times New Roman" w:cs="Times New Roman"/>
+          <w:sz w:val="24"/>
+          <w:szCs w:val="40"/>
+          <w:lang w:val="en-US"/>
+        </w:rPr>
+        <w:t>)</w:t>
+      </w:r>
+      <w:r>
+        <w:rPr>
+          <w:rFonts w:ascii="Times New Roman" w:hAnsi="Times New Roman" w:cs="Times New Roman"/>
+          <w:sz w:val="24"/>
+          <w:szCs w:val="40"/>
+          <w:lang w:val="en-US"/>
+        </w:rPr>
+        <w:t>, căci baza de date are așa setări pentru exemplele de intrare</w:t>
+      </w:r>
+      <w:r>
+        <w:rPr>
+          <w:rFonts w:ascii="Times New Roman" w:hAnsi="Times New Roman" w:cs="Times New Roman"/>
+          <w:sz w:val="24"/>
+          <w:szCs w:val="40"/>
+          <w:lang w:val="en-US"/>
+        </w:rPr>
+        <w:t xml:space="preserve"> și pentru efectuarea predicțiilor. Funcția </w:t>
+      </w:r>
+      <w:r>
+        <w:rPr>
+          <w:rFonts w:ascii="Consolas" w:hAnsi="Consolas" w:cs="Times New Roman"/>
+          <w:szCs w:val="40"/>
+          <w:lang w:val="en-US"/>
+        </w:rPr>
+        <w:t>to_categorical</w:t>
+      </w:r>
+      <w:r>
+        <w:rPr>
+          <w:rFonts w:ascii="Times New Roman" w:hAnsi="Times New Roman" w:cs="Times New Roman"/>
+          <w:szCs w:val="40"/>
+          <w:lang w:val="en-US"/>
+        </w:rPr>
+        <w:t xml:space="preserve"> </w:t>
+      </w:r>
+      <w:r>
+        <w:rPr>
+          <w:rFonts w:ascii="Times New Roman" w:hAnsi="Times New Roman" w:cs="Times New Roman"/>
+          <w:sz w:val="24"/>
+          <w:szCs w:val="40"/>
+          <w:lang w:val="en-US"/>
+        </w:rPr>
+        <w:t xml:space="preserve">transformă vectorul în matrice binară (numărul din vector fiind indexul unde se va plasa cifra 1 și restul va fi 0). </w:t>
+      </w:r>
+      <w:r>
+        <w:rPr>
+          <w:rFonts w:ascii="Consolas" w:hAnsi="Consolas" w:cs="Times New Roman"/>
+          <w:szCs w:val="40"/>
+          <w:lang w:val="en-US"/>
+        </w:rPr>
+        <w:t>shape[0]</w:t>
+      </w:r>
+      <w:r>
+        <w:rPr>
+          <w:rFonts w:ascii="Times New Roman" w:hAnsi="Times New Roman" w:cs="Times New Roman"/>
+          <w:szCs w:val="40"/>
+        </w:rPr>
+        <w:t xml:space="preserve"> </w:t>
+      </w:r>
+      <w:r>
+        <w:rPr>
+          <w:rFonts w:ascii="Times New Roman" w:hAnsi="Times New Roman" w:cs="Times New Roman"/>
+          <w:sz w:val="24"/>
+          <w:szCs w:val="40"/>
+        </w:rPr>
+        <w:t xml:space="preserve">– reprezintă numarul de rânduri din array, </w:t>
+      </w:r>
+      <w:r>
+        <w:rPr>
+          <w:rFonts w:ascii="Times New Roman" w:hAnsi="Times New Roman" w:cs="Times New Roman"/>
+          <w:sz w:val="24"/>
+          <w:szCs w:val="40"/>
+          <w:lang w:val="en-US"/>
+        </w:rPr>
+        <w:t xml:space="preserve"> </w:t>
+      </w:r>
+      <w:r>
+        <w:rPr>
+          <w:rFonts w:ascii="Consolas" w:hAnsi="Consolas" w:cs="Times New Roman"/>
+          <w:szCs w:val="40"/>
+          <w:lang w:val="en-US"/>
+        </w:rPr>
+        <w:t>shape[1]</w:t>
+      </w:r>
+      <w:r>
+        <w:rPr>
+          <w:rFonts w:ascii="Times New Roman" w:hAnsi="Times New Roman" w:cs="Times New Roman"/>
+          <w:sz w:val="24"/>
+          <w:szCs w:val="40"/>
+          <w:lang w:val="en-US"/>
+        </w:rPr>
+        <w:t xml:space="preserve"> – numarul de coloane.</w:t>
+      </w:r>
+      <w:r>
+        <w:rPr>
+          <w:rFonts w:ascii="Times New Roman" w:hAnsi="Times New Roman" w:cs="Times New Roman"/>
+          <w:sz w:val="24"/>
+          <w:szCs w:val="40"/>
+          <w:lang w:val="en-US"/>
+        </w:rPr>
+        <w:t xml:space="preserve"> Mai departe se convertesc din integer in float, după </w:t>
+      </w:r>
+      <w:r>
+        <w:rPr>
+          <w:rFonts w:ascii="Times New Roman" w:hAnsi="Times New Roman" w:cs="Times New Roman"/>
+          <w:sz w:val="24"/>
+          <w:szCs w:val="40"/>
+          <w:lang w:val="en-US"/>
+        </w:rPr>
+        <w:t>se trece de la intervalul de [0, 255] la [0, 1].</w:t>
+      </w:r>
+    </w:p>
+    <w:p>
+      <w:pPr>
+        <w:jc w:val="both"/>
+        <w:rPr>
+          <w:rFonts w:ascii="Times New Roman" w:hAnsi="Times New Roman" w:cs="Times New Roman"/>
+          <w:sz w:val="24"/>
+          <w:szCs w:val="40"/>
+          <w:lang w:val="en-US"/>
+        </w:rPr>
+      </w:pPr>
+      <w:r>
+        <w:rPr>
+          <w:rFonts w:ascii="Times New Roman" w:hAnsi="Times New Roman" w:cs="Times New Roman"/>
+          <w:sz w:val="24"/>
+          <w:szCs w:val="40"/>
+          <w:lang w:val="en-US"/>
+        </w:rPr>
+        <w:lastRenderedPageBreak/>
+        <w:t>Apoi, a fost antrenat modelul și salvat într-un folder, așa încât să nu fie nevoie de încărcat de fiecare dată când va rula programa.</w:t>
+      </w:r>
+    </w:p>
+    <w:p>
+      <w:pPr>
+        <w:jc w:val="both"/>
+        <w:rPr>
+          <w:rFonts w:ascii="Times New Roman" w:hAnsi="Times New Roman" w:cs="Times New Roman"/>
+          <w:sz w:val="24"/>
+          <w:szCs w:val="40"/>
+          <w:lang w:val="en-US"/>
+        </w:rPr>
+      </w:pPr>
+      <w:r>
+        <w:rPr>
+          <w:rFonts w:ascii="Times New Roman" w:hAnsi="Times New Roman" w:cs="Times New Roman"/>
+          <w:sz w:val="24"/>
+          <w:szCs w:val="40"/>
+          <w:lang w:val="en-US"/>
+        </w:rPr>
+        <w:drawing>
+          <wp:anchor distT="0" distB="0" distL="114300" distR="114300" simplePos="0" relativeHeight="251663360" behindDoc="1" locked="0" layoutInCell="1" allowOverlap="1" wp14:anchorId="23A10531" wp14:editId="2DB1AB3B">
+            <wp:simplePos x="0" y="0"/>
+            <wp:positionH relativeFrom="column">
+              <wp:posOffset>1533525</wp:posOffset>
+            </wp:positionH>
+            <wp:positionV relativeFrom="paragraph">
+              <wp:posOffset>286385</wp:posOffset>
             </wp:positionV>
             <wp:extent cx="5027295" cy="4772025"/>
             <wp:effectExtent l="0" t="0" r="1905" b="9525"/>
@@ -4929,7 +5341,7 @@
                     <pic:cNvPicPr/>
                   </pic:nvPicPr>
                   <pic:blipFill>
-                    <a:blip r:embed="rId14">
+                    <a:blip r:embed="rId16">
                       <a:extLst>
                         <a:ext uri="{28A0092B-C50C-407E-A947-70E740481C1C}">
                           <a14:useLocalDpi xmlns:a14="http://schemas.microsoft.com/office/drawing/2010/main" val="0"/>
@@ -4968,13 +5380,368 @@
           <w:szCs w:val="40"/>
           <w:lang w:val="en-US"/>
         </w:rPr>
-        <w:br/>
+        <w:t>Codul folosit pentru antrenarea și salvarea modelului machine learning:</w:t>
+      </w:r>
+    </w:p>
+    <w:p>
+      <w:pPr>
+        <w:jc w:val="both"/>
+        <w:rPr>
+          <w:rFonts w:ascii="Times New Roman" w:hAnsi="Times New Roman" w:cs="Times New Roman"/>
+          <w:sz w:val="24"/>
+          <w:szCs w:val="40"/>
+        </w:rPr>
+      </w:pPr>
+      <w:r>
+        <w:rPr>
+          <w:rFonts w:ascii="Times New Roman" w:hAnsi="Times New Roman" w:cs="Times New Roman"/>
+          <w:sz w:val="24"/>
+          <w:szCs w:val="40"/>
+        </w:rPr>
+        <w:tab/>
+        <w:t xml:space="preserve">În funcția </w:t>
+      </w:r>
+      <w:r>
+        <w:rPr>
+          <w:rFonts w:ascii="Consolas" w:hAnsi="Consolas" w:cs="Times New Roman"/>
+          <w:szCs w:val="40"/>
+        </w:rPr>
+        <w:t>evaluate_model</w:t>
+      </w:r>
+      <w:r>
+        <w:rPr>
+          <w:rFonts w:ascii="Times New Roman" w:hAnsi="Times New Roman" w:cs="Times New Roman"/>
+          <w:sz w:val="24"/>
+          <w:szCs w:val="40"/>
+        </w:rPr>
+        <w:t xml:space="preserve"> se creează listele acurateței și a datelor, apoi prin </w:t>
+      </w:r>
+      <w:r>
+        <w:rPr>
+          <w:rFonts w:ascii="Consolas" w:hAnsi="Consolas" w:cs="Times New Roman"/>
+          <w:szCs w:val="40"/>
+        </w:rPr>
+        <w:t>KFold</w:t>
+      </w:r>
+      <w:r>
+        <w:rPr>
+          <w:rFonts w:ascii="Times New Roman" w:hAnsi="Times New Roman" w:cs="Times New Roman"/>
+          <w:sz w:val="24"/>
+          <w:szCs w:val="40"/>
+        </w:rPr>
+        <w:t xml:space="preserve"> se realizează cross-validation (oferă indici de testare/antrenare pentru împărțirea datelor în seturi de testare/antrenare. Se împart în k fold-uri (pliuri) consecutive). Fiecare fold este apoi folosit o dată ca validare în timp ce restul k-1 fold-uri formează seturi de antrenare.</w:t>
+      </w:r>
+      <w:r>
+        <w:rPr>
+          <w:rFonts w:ascii="Times New Roman" w:hAnsi="Times New Roman" w:cs="Times New Roman"/>
+          <w:sz w:val="24"/>
+          <w:szCs w:val="40"/>
+        </w:rPr>
+        <w:t xml:space="preserve"> Următorul pas este crearea modelului prin </w:t>
+      </w:r>
+      <w:r>
+        <w:rPr>
+          <w:rFonts w:ascii="Consolas" w:hAnsi="Consolas" w:cs="Times New Roman"/>
+          <w:szCs w:val="40"/>
+        </w:rPr>
+        <w:t>create_model</w:t>
+      </w:r>
+      <w:r>
+        <w:rPr>
+          <w:rFonts w:ascii="Times New Roman" w:hAnsi="Times New Roman" w:cs="Times New Roman"/>
+          <w:sz w:val="24"/>
+          <w:szCs w:val="40"/>
+        </w:rPr>
+        <w:t xml:space="preserve">, selectarea rândurilor pentru testare și antrenare, </w:t>
+      </w:r>
+      <w:r>
+        <w:rPr>
+          <w:rFonts w:ascii="Times New Roman" w:hAnsi="Times New Roman" w:cs="Times New Roman"/>
+          <w:sz w:val="24"/>
+          <w:szCs w:val="40"/>
+        </w:rPr>
+        <w:t xml:space="preserve">prin </w:t>
+      </w:r>
+      <w:r>
+        <w:rPr>
+          <w:rFonts w:ascii="Consolas" w:hAnsi="Consolas" w:cs="Times New Roman"/>
+          <w:szCs w:val="40"/>
+        </w:rPr>
+        <w:t>fit</w:t>
+      </w:r>
+      <w:r>
+        <w:rPr>
+          <w:rFonts w:ascii="Times New Roman" w:hAnsi="Times New Roman" w:cs="Times New Roman"/>
+          <w:sz w:val="24"/>
+          <w:szCs w:val="40"/>
+        </w:rPr>
+        <w:t xml:space="preserve"> </w:t>
+      </w:r>
+      <w:r>
+        <w:rPr>
+          <w:rFonts w:ascii="Times New Roman" w:hAnsi="Times New Roman" w:cs="Times New Roman"/>
+          <w:sz w:val="24"/>
+          <w:szCs w:val="40"/>
+        </w:rPr>
+        <w:t xml:space="preserve">modelul este antrenat (se antrenează prin procesarea modelului, adică se găsesc coeficienții ecuației specificate prin algoritm, putând apoi fi făcute predicțiile în problemele de clasificare). Prin </w:t>
+      </w:r>
+      <w:r>
+        <w:rPr>
+          <w:rFonts w:ascii="Consolas" w:hAnsi="Consolas" w:cs="Times New Roman"/>
+          <w:szCs w:val="40"/>
+        </w:rPr>
+        <w:t>evaluate</w:t>
+      </w:r>
+      <w:r>
+        <w:rPr>
+          <w:rFonts w:ascii="Times New Roman" w:hAnsi="Times New Roman" w:cs="Times New Roman"/>
+          <w:sz w:val="24"/>
+          <w:szCs w:val="40"/>
+        </w:rPr>
+        <w:t xml:space="preserve">, modelul este evaluat prin seturile de testare predestinate evaluării eficienței modelului rezultant, fiind returnată acuratețea lui. Ultima funcție </w:t>
+      </w:r>
+      <w:r>
+        <w:rPr>
+          <w:rFonts w:ascii="Consolas" w:hAnsi="Consolas" w:cs="Times New Roman"/>
+          <w:szCs w:val="40"/>
+        </w:rPr>
+        <w:t>run</w:t>
+      </w:r>
+      <w:r>
+        <w:rPr>
+          <w:rFonts w:ascii="Times New Roman" w:hAnsi="Times New Roman" w:cs="Times New Roman"/>
+          <w:sz w:val="24"/>
+          <w:szCs w:val="40"/>
+        </w:rPr>
+        <w:t>, îmbină restul funcțiilor deja descrise, și anume de creare a modelului, antrenarea, testarea și salvarea lui.</w:t>
+      </w:r>
+    </w:p>
+    <w:p>
+      <w:pPr>
+        <w:jc w:val="both"/>
+        <w:rPr>
+          <w:rFonts w:ascii="Times New Roman" w:hAnsi="Times New Roman" w:cs="Times New Roman"/>
+          <w:sz w:val="24"/>
+          <w:szCs w:val="40"/>
+          <w:lang w:val="en-US"/>
+        </w:rPr>
+      </w:pPr>
+      <w:r>
+        <w:rPr>
+          <w:rFonts w:ascii="Times New Roman" w:hAnsi="Times New Roman" w:cs="Times New Roman"/>
+          <w:sz w:val="24"/>
+          <w:szCs w:val="40"/>
+          <w:lang w:val="en-US"/>
+        </w:rPr>
+        <w:tab/>
+      </w:r>
+      <w:r>
+        <w:rPr>
+          <w:rFonts w:ascii="Times New Roman" w:hAnsi="Times New Roman" w:cs="Times New Roman"/>
+          <w:sz w:val="24"/>
+          <w:szCs w:val="40"/>
+          <w:lang w:val="en-US"/>
+        </w:rPr>
         <w:t>Astfel, modelul antrenat poate atinge acuratețea până la 100 %, aceasta fiind oarecum un rezultat relativ.</w:t>
       </w:r>
     </w:p>
+    <w:p>
+      <w:pPr>
+        <w:jc w:val="both"/>
+        <w:rPr>
+          <w:rFonts w:ascii="Times New Roman" w:hAnsi="Times New Roman" w:cs="Times New Roman"/>
+          <w:sz w:val="24"/>
+          <w:szCs w:val="40"/>
+          <w:lang w:val="en-US"/>
+        </w:rPr>
+      </w:pPr>
+    </w:p>
+    <w:p>
+      <w:pPr>
+        <w:jc w:val="both"/>
+        <w:rPr>
+          <w:rFonts w:ascii="Times New Roman" w:hAnsi="Times New Roman" w:cs="Times New Roman"/>
+          <w:sz w:val="24"/>
+          <w:szCs w:val="40"/>
+          <w:lang w:val="en-US"/>
+        </w:rPr>
+      </w:pPr>
+    </w:p>
+    <w:p>
+      <w:pPr>
+        <w:jc w:val="center"/>
+        <w:rPr>
+          <w:rFonts w:ascii="Times New Roman" w:hAnsi="Times New Roman" w:cs="Times New Roman"/>
+          <w:sz w:val="24"/>
+          <w:szCs w:val="40"/>
+          <w:lang w:val="en-US"/>
+        </w:rPr>
+      </w:pPr>
+    </w:p>
+    <w:p>
+      <w:pPr>
+        <w:jc w:val="center"/>
+        <w:rPr>
+          <w:rFonts w:ascii="Times New Roman" w:hAnsi="Times New Roman" w:cs="Times New Roman"/>
+          <w:sz w:val="48"/>
+          <w:szCs w:val="48"/>
+        </w:rPr>
+      </w:pPr>
+      <w:bookmarkStart w:id="5" w:name="_GoBack"/>
+      <w:bookmarkEnd w:id="5"/>
+      <w:r>
+        <w:rPr>
+          <w:rFonts w:ascii="Times New Roman" w:hAnsi="Times New Roman" w:cs="Times New Roman"/>
+          <w:sz w:val="48"/>
+          <w:szCs w:val="48"/>
+        </w:rPr>
+        <w:lastRenderedPageBreak/>
+        <w:t>I</w:t>
+      </w:r>
+      <w:r>
+        <w:rPr>
+          <w:rFonts w:ascii="Times New Roman" w:hAnsi="Times New Roman" w:cs="Times New Roman"/>
+          <w:sz w:val="48"/>
+          <w:szCs w:val="48"/>
+        </w:rPr>
+        <w:t>II</w:t>
+      </w:r>
+      <w:r>
+        <w:rPr>
+          <w:rFonts w:ascii="Times New Roman" w:hAnsi="Times New Roman" w:cs="Times New Roman"/>
+          <w:sz w:val="48"/>
+          <w:szCs w:val="48"/>
+        </w:rPr>
+        <w:t xml:space="preserve">. </w:t>
+      </w:r>
+      <w:r>
+        <w:rPr>
+          <w:rFonts w:ascii="Times New Roman" w:hAnsi="Times New Roman" w:cs="Times New Roman"/>
+          <w:sz w:val="48"/>
+          <w:szCs w:val="48"/>
+        </w:rPr>
+        <w:t>Partea practică</w:t>
+      </w:r>
+    </w:p>
+    <w:p>
+      <w:pPr>
+        <w:jc w:val="both"/>
+        <w:rPr>
+          <w:rFonts w:ascii="Times New Roman" w:hAnsi="Times New Roman" w:cs="Times New Roman"/>
+          <w:sz w:val="40"/>
+          <w:szCs w:val="48"/>
+        </w:rPr>
+      </w:pPr>
+      <w:r>
+        <w:rPr>
+          <w:rFonts w:ascii="Times New Roman" w:hAnsi="Times New Roman" w:cs="Times New Roman"/>
+          <w:sz w:val="48"/>
+          <w:szCs w:val="48"/>
+        </w:rPr>
+        <w:tab/>
+      </w:r>
+      <w:bookmarkStart w:id="6" w:name="Programul"/>
+      <w:r>
+        <w:rPr>
+          <w:rFonts w:ascii="Times New Roman" w:hAnsi="Times New Roman" w:cs="Times New Roman"/>
+          <w:sz w:val="40"/>
+          <w:szCs w:val="48"/>
+        </w:rPr>
+        <w:t>3</w:t>
+      </w:r>
+      <w:r>
+        <w:rPr>
+          <w:rFonts w:ascii="Times New Roman" w:hAnsi="Times New Roman" w:cs="Times New Roman"/>
+          <w:sz w:val="40"/>
+          <w:szCs w:val="48"/>
+        </w:rPr>
+        <w:t xml:space="preserve">.1 </w:t>
+      </w:r>
+      <w:r>
+        <w:rPr>
+          <w:rFonts w:ascii="Times New Roman" w:hAnsi="Times New Roman" w:cs="Times New Roman"/>
+          <w:sz w:val="40"/>
+          <w:szCs w:val="48"/>
+        </w:rPr>
+        <w:t>Descrierea programului</w:t>
+      </w:r>
+      <w:bookmarkEnd w:id="6"/>
+    </w:p>
+    <w:p>
+      <w:pPr>
+        <w:jc w:val="both"/>
+        <w:rPr>
+          <w:rFonts w:ascii="Times New Roman" w:hAnsi="Times New Roman" w:cs="Times New Roman"/>
+          <w:sz w:val="24"/>
+          <w:szCs w:val="24"/>
+        </w:rPr>
+      </w:pPr>
+      <w:r>
+        <w:rPr>
+          <w:rFonts w:ascii="Times New Roman" w:hAnsi="Times New Roman" w:cs="Times New Roman"/>
+          <w:sz w:val="48"/>
+          <w:szCs w:val="48"/>
+        </w:rPr>
+        <w:tab/>
+      </w:r>
+      <w:r>
+        <w:rPr>
+          <w:rFonts w:ascii="Times New Roman" w:hAnsi="Times New Roman" w:cs="Times New Roman"/>
+          <w:sz w:val="24"/>
+          <w:szCs w:val="24"/>
+        </w:rPr>
+        <w:t>Ideea acestei cercetări este introducerea atât a mea, cât și a celor care vor citi acest document, în</w:t>
+      </w:r>
+    </w:p>
+    <w:p>
+      <w:pPr>
+        <w:jc w:val="both"/>
+        <w:rPr>
+          <w:rFonts w:ascii="Times New Roman" w:hAnsi="Times New Roman" w:cs="Times New Roman"/>
+          <w:sz w:val="24"/>
+          <w:szCs w:val="24"/>
+        </w:rPr>
+      </w:pPr>
+      <w:r>
+        <w:rPr>
+          <w:rFonts w:ascii="Times New Roman" w:hAnsi="Times New Roman" w:cs="Times New Roman"/>
+          <w:sz w:val="24"/>
+          <w:szCs w:val="24"/>
+        </w:rPr>
+        <w:tab/>
+        <w:t xml:space="preserve">În această parte a </w:t>
+      </w:r>
+      <w:r>
+        <w:rPr>
+          <w:rFonts w:ascii="Times New Roman" w:hAnsi="Times New Roman" w:cs="Times New Roman"/>
+          <w:sz w:val="24"/>
+          <w:szCs w:val="24"/>
+        </w:rPr>
+        <w:tab/>
+      </w:r>
+    </w:p>
+    <w:p>
+      <w:pPr>
+        <w:jc w:val="both"/>
+        <w:rPr>
+          <w:rFonts w:ascii="Times New Roman" w:hAnsi="Times New Roman" w:cs="Times New Roman"/>
+          <w:sz w:val="24"/>
+          <w:szCs w:val="40"/>
+          <w:lang w:val="en-US"/>
+        </w:rPr>
+      </w:pPr>
+      <w:r>
+        <w:rPr>
+          <w:rFonts w:ascii="Times New Roman" w:hAnsi="Times New Roman" w:cs="Times New Roman"/>
+          <w:sz w:val="24"/>
+          <w:szCs w:val="24"/>
+        </w:rPr>
+        <w:t xml:space="preserve"> principiile de funcționare a procesării imaginei, a distincției anumitor caractere din imagine prin aplicarea unor metode a Inteligenței Artificiale (IA) și de rezolvarea</w:t>
+      </w:r>
+    </w:p>
     <w:sectPr>
-      <w:headerReference w:type="default" r:id="rId15"/>
-      <w:footerReference w:type="default" r:id="rId16"/>
+      <w:headerReference w:type="default" r:id="rId17"/>
+      <w:footerReference w:type="default" r:id="rId18"/>
       <w:pgSz w:w="12240" w:h="15840"/>
       <w:pgMar w:top="1620" w:right="900" w:bottom="990" w:left="990" w:header="720" w:footer="720" w:gutter="0"/>
       <w:cols w:space="720"/>
@@ -6882,7 +7649,7 @@
 </file>
 
 <file path=customXml/itemProps1.xml><?xml version="1.0" encoding="utf-8"?>
-<ds:datastoreItem xmlns:ds="http://schemas.openxmlformats.org/officeDocument/2006/customXml" ds:itemID="{74A8E395-22C2-4B4A-80B2-C2862C3AB19A}">
+<ds:datastoreItem xmlns:ds="http://schemas.openxmlformats.org/officeDocument/2006/customXml" ds:itemID="{20AAA2FF-6FA4-4DAF-A520-6BE3AA30231D}">
   <ds:schemaRefs>
     <ds:schemaRef ds:uri="http://schemas.openxmlformats.org/officeDocument/2006/bibliography"/>
   </ds:schemaRefs>

</xml_diff>

<commit_message>
modified main document for project
</commit_message>
<xml_diff>
--- a/docs/Cercetare_OCR.docx
+++ b/docs/Cercetare_OCR.docx
@@ -522,27 +522,7 @@
             <w:szCs w:val="96"/>
             <w:u w:val="none"/>
           </w:rPr>
-          <w:t>2.2 Neces</w:t>
-        </w:r>
-        <w:r>
-          <w:rPr>
-            <w:rStyle w:val="Hyperlink"/>
-            <w:rFonts w:ascii="Times New Roman" w:hAnsi="Times New Roman" w:cs="Times New Roman"/>
-            <w:sz w:val="28"/>
-            <w:szCs w:val="96"/>
-            <w:u w:val="none"/>
-          </w:rPr>
-          <w:t>a</w:t>
-        </w:r>
-        <w:r>
-          <w:rPr>
-            <w:rStyle w:val="Hyperlink"/>
-            <w:rFonts w:ascii="Times New Roman" w:hAnsi="Times New Roman" w:cs="Times New Roman"/>
-            <w:sz w:val="28"/>
-            <w:szCs w:val="96"/>
-            <w:u w:val="none"/>
-          </w:rPr>
-          <w:t>rul</w:t>
+          <w:t>2.2 Necesarul</w:t>
         </w:r>
       </w:hyperlink>
       <w:r>
@@ -626,27 +606,7 @@
             <w:szCs w:val="96"/>
             <w:u w:val="none"/>
           </w:rPr>
-          <w:t>p</w:t>
-        </w:r>
-        <w:r>
-          <w:rPr>
-            <w:rStyle w:val="Hyperlink"/>
-            <w:rFonts w:ascii="Times New Roman" w:hAnsi="Times New Roman" w:cs="Times New Roman"/>
-            <w:sz w:val="28"/>
-            <w:szCs w:val="96"/>
-            <w:u w:val="none"/>
-          </w:rPr>
-          <w:t>r</w:t>
-        </w:r>
-        <w:r>
-          <w:rPr>
-            <w:rStyle w:val="Hyperlink"/>
-            <w:rFonts w:ascii="Times New Roman" w:hAnsi="Times New Roman" w:cs="Times New Roman"/>
-            <w:sz w:val="28"/>
-            <w:szCs w:val="96"/>
-            <w:u w:val="none"/>
-          </w:rPr>
-          <w:t>ogramului</w:t>
+          <w:t>programului</w:t>
         </w:r>
       </w:hyperlink>
       <w:r>
@@ -668,6 +628,138 @@
     </w:p>
     <w:p>
       <w:pPr>
+        <w:jc w:val="both"/>
+        <w:rPr>
+          <w:rFonts w:ascii="Times New Roman" w:hAnsi="Times New Roman" w:cs="Times New Roman"/>
+          <w:sz w:val="28"/>
+          <w:szCs w:val="96"/>
+        </w:rPr>
+      </w:pPr>
+      <w:r>
+        <w:rPr>
+          <w:rFonts w:ascii="Times New Roman" w:hAnsi="Times New Roman" w:cs="Times New Roman"/>
+          <w:sz w:val="28"/>
+          <w:szCs w:val="96"/>
+        </w:rPr>
+        <w:tab/>
+        <w:t>3.2 Compilare...................................................................................</w:t>
+      </w:r>
+    </w:p>
+    <w:p>
+      <w:pPr>
+        <w:jc w:val="both"/>
+        <w:rPr>
+          <w:rFonts w:ascii="Times New Roman" w:hAnsi="Times New Roman" w:cs="Times New Roman"/>
+          <w:sz w:val="28"/>
+          <w:szCs w:val="96"/>
+        </w:rPr>
+      </w:pPr>
+    </w:p>
+    <w:p>
+      <w:pPr>
+        <w:jc w:val="both"/>
+        <w:rPr>
+          <w:rFonts w:ascii="Times New Roman" w:hAnsi="Times New Roman" w:cs="Times New Roman"/>
+          <w:sz w:val="28"/>
+          <w:szCs w:val="96"/>
+        </w:rPr>
+      </w:pPr>
+      <w:r>
+        <w:rPr>
+          <w:rFonts w:ascii="Times New Roman" w:hAnsi="Times New Roman" w:cs="Times New Roman"/>
+          <w:sz w:val="28"/>
+          <w:szCs w:val="96"/>
+        </w:rPr>
+        <w:t>IV. Rezultatul</w:t>
+      </w:r>
+    </w:p>
+    <w:p>
+      <w:pPr>
+        <w:jc w:val="both"/>
+        <w:rPr>
+          <w:rFonts w:ascii="Times New Roman" w:hAnsi="Times New Roman" w:cs="Times New Roman"/>
+          <w:sz w:val="28"/>
+          <w:szCs w:val="96"/>
+        </w:rPr>
+      </w:pPr>
+      <w:r>
+        <w:rPr>
+          <w:rFonts w:ascii="Times New Roman" w:hAnsi="Times New Roman" w:cs="Times New Roman"/>
+          <w:sz w:val="28"/>
+          <w:szCs w:val="96"/>
+        </w:rPr>
+        <w:tab/>
+        <w:t>4.1 Output......................................................................................</w:t>
+      </w:r>
+    </w:p>
+    <w:p>
+      <w:pPr>
+        <w:jc w:val="both"/>
+        <w:rPr>
+          <w:rFonts w:ascii="Times New Roman" w:hAnsi="Times New Roman" w:cs="Times New Roman"/>
+          <w:sz w:val="28"/>
+          <w:szCs w:val="96"/>
+        </w:rPr>
+      </w:pPr>
+    </w:p>
+    <w:p>
+      <w:pPr>
+        <w:jc w:val="both"/>
+        <w:rPr>
+          <w:rFonts w:ascii="Times New Roman" w:hAnsi="Times New Roman" w:cs="Times New Roman"/>
+          <w:sz w:val="28"/>
+          <w:szCs w:val="96"/>
+        </w:rPr>
+      </w:pPr>
+      <w:r>
+        <w:rPr>
+          <w:rFonts w:ascii="Times New Roman" w:hAnsi="Times New Roman" w:cs="Times New Roman"/>
+          <w:sz w:val="28"/>
+          <w:szCs w:val="96"/>
+        </w:rPr>
+        <w:t>V. Concluzie</w:t>
+      </w:r>
+    </w:p>
+    <w:p>
+      <w:pPr>
+        <w:jc w:val="both"/>
+        <w:rPr>
+          <w:rFonts w:ascii="Times New Roman" w:hAnsi="Times New Roman" w:cs="Times New Roman"/>
+          <w:sz w:val="28"/>
+          <w:szCs w:val="96"/>
+        </w:rPr>
+      </w:pPr>
+      <w:r>
+        <w:rPr>
+          <w:rFonts w:ascii="Times New Roman" w:hAnsi="Times New Roman" w:cs="Times New Roman"/>
+          <w:sz w:val="28"/>
+          <w:szCs w:val="96"/>
+        </w:rPr>
+        <w:tab/>
+        <w:t>5.1 Probleme........................................................................................</w:t>
+      </w:r>
+    </w:p>
+    <w:p>
+      <w:pPr>
+        <w:jc w:val="both"/>
+        <w:rPr>
+          <w:rFonts w:ascii="Times New Roman" w:hAnsi="Times New Roman" w:cs="Times New Roman"/>
+          <w:sz w:val="28"/>
+          <w:szCs w:val="96"/>
+        </w:rPr>
+      </w:pPr>
+      <w:r>
+        <w:rPr>
+          <w:rFonts w:ascii="Times New Roman" w:hAnsi="Times New Roman" w:cs="Times New Roman"/>
+          <w:sz w:val="28"/>
+          <w:szCs w:val="96"/>
+        </w:rPr>
+        <w:tab/>
+        <w:t>5.2 Dezvoltarea proiectului.................................................................</w:t>
+      </w:r>
+    </w:p>
+    <w:p>
+      <w:pPr>
         <w:jc w:val="center"/>
         <w:rPr>
           <w:rFonts w:ascii="Times New Roman" w:hAnsi="Times New Roman" w:cs="Times New Roman"/>
@@ -691,38 +783,8 @@
         <w:jc w:val="center"/>
         <w:rPr>
           <w:rFonts w:ascii="Times New Roman" w:hAnsi="Times New Roman" w:cs="Times New Roman"/>
-          <w:sz w:val="72"/>
-          <w:szCs w:val="96"/>
-        </w:rPr>
-      </w:pPr>
-    </w:p>
-    <w:p>
-      <w:pPr>
-        <w:jc w:val="center"/>
-        <w:rPr>
-          <w:rFonts w:ascii="Times New Roman" w:hAnsi="Times New Roman" w:cs="Times New Roman"/>
-          <w:sz w:val="72"/>
-          <w:szCs w:val="96"/>
-        </w:rPr>
-      </w:pPr>
-    </w:p>
-    <w:p>
-      <w:pPr>
-        <w:jc w:val="center"/>
-        <w:rPr>
-          <w:rFonts w:ascii="Times New Roman" w:hAnsi="Times New Roman" w:cs="Times New Roman"/>
-          <w:sz w:val="72"/>
-          <w:szCs w:val="96"/>
-        </w:rPr>
-      </w:pPr>
-    </w:p>
-    <w:p>
-      <w:pPr>
-        <w:jc w:val="center"/>
-        <w:rPr>
-          <w:rFonts w:ascii="Times New Roman" w:hAnsi="Times New Roman" w:cs="Times New Roman"/>
-          <w:sz w:val="72"/>
-          <w:szCs w:val="96"/>
+          <w:sz w:val="48"/>
+          <w:szCs w:val="48"/>
         </w:rPr>
       </w:pPr>
     </w:p>
@@ -2843,22 +2905,6 @@
           <w:rFonts w:ascii="Consolas" w:hAnsi="Consolas" w:cs="Times New Roman"/>
         </w:rPr>
         <w:t xml:space="preserve">    │   │   sudoku_solver.py</w:t>
-      </w:r>
-    </w:p>
-    <w:p>
-      <w:pPr>
-        <w:spacing w:after="0"/>
-        <w:ind w:left="720"/>
-        <w:jc w:val="both"/>
-        <w:rPr>
-          <w:rFonts w:ascii="Consolas" w:hAnsi="Consolas" w:cs="Times New Roman"/>
-        </w:rPr>
-      </w:pPr>
-      <w:r>
-        <w:rPr>
-          <w:rFonts w:ascii="Consolas" w:hAnsi="Consolas" w:cs="Times New Roman"/>
-        </w:rPr>
-        <w:t xml:space="preserve">    │   │   test.py</w:t>
       </w:r>
     </w:p>
     <w:p>
@@ -5587,8 +5633,6 @@
           <w:szCs w:val="48"/>
         </w:rPr>
       </w:pPr>
-      <w:bookmarkStart w:id="5" w:name="_GoBack"/>
-      <w:bookmarkEnd w:id="5"/>
       <w:r>
         <w:rPr>
           <w:rFonts w:ascii="Times New Roman" w:hAnsi="Times New Roman" w:cs="Times New Roman"/>
@@ -5628,26 +5672,34 @@
         <w:jc w:val="both"/>
         <w:rPr>
           <w:rFonts w:ascii="Times New Roman" w:hAnsi="Times New Roman" w:cs="Times New Roman"/>
+          <w:sz w:val="24"/>
+          <w:szCs w:val="24"/>
+        </w:rPr>
+      </w:pPr>
+      <w:r>
+        <w:rPr>
+          <w:rFonts w:ascii="Times New Roman" w:hAnsi="Times New Roman" w:cs="Times New Roman"/>
+          <w:sz w:val="48"/>
+          <w:szCs w:val="48"/>
+        </w:rPr>
+        <w:tab/>
+      </w:r>
+      <w:bookmarkStart w:id="5" w:name="Programul"/>
+      <w:r>
+        <w:rPr>
+          <w:rFonts w:ascii="Times New Roman" w:hAnsi="Times New Roman" w:cs="Times New Roman"/>
           <w:sz w:val="40"/>
           <w:szCs w:val="48"/>
         </w:rPr>
-      </w:pPr>
-      <w:r>
-        <w:rPr>
-          <w:rFonts w:ascii="Times New Roman" w:hAnsi="Times New Roman" w:cs="Times New Roman"/>
-          <w:sz w:val="48"/>
-          <w:szCs w:val="48"/>
-        </w:rPr>
-        <w:tab/>
-      </w:r>
-      <w:bookmarkStart w:id="6" w:name="Programul"/>
+        <w:t>3</w:t>
+      </w:r>
       <w:r>
         <w:rPr>
           <w:rFonts w:ascii="Times New Roman" w:hAnsi="Times New Roman" w:cs="Times New Roman"/>
           <w:sz w:val="40"/>
           <w:szCs w:val="48"/>
         </w:rPr>
-        <w:t>3</w:t>
+        <w:t xml:space="preserve">.1 </w:t>
       </w:r>
       <w:r>
         <w:rPr>
@@ -5655,93 +5707,1411 @@
           <w:sz w:val="40"/>
           <w:szCs w:val="48"/>
         </w:rPr>
-        <w:t xml:space="preserve">.1 </w:t>
-      </w:r>
-      <w:r>
-        <w:rPr>
-          <w:rFonts w:ascii="Times New Roman" w:hAnsi="Times New Roman" w:cs="Times New Roman"/>
-          <w:sz w:val="40"/>
-          <w:szCs w:val="48"/>
-        </w:rPr>
         <w:t>Descrierea programului</w:t>
       </w:r>
+      <w:bookmarkEnd w:id="5"/>
+    </w:p>
+    <w:p>
+      <w:pPr>
+        <w:jc w:val="both"/>
+        <w:rPr>
+          <w:rFonts w:ascii="Times New Roman" w:hAnsi="Times New Roman" w:cs="Times New Roman"/>
+          <w:sz w:val="24"/>
+          <w:szCs w:val="24"/>
+        </w:rPr>
+      </w:pPr>
+      <w:r>
+        <w:rPr>
+          <w:rFonts w:ascii="Times New Roman" w:hAnsi="Times New Roman" w:cs="Times New Roman"/>
+          <w:sz w:val="24"/>
+          <w:szCs w:val="24"/>
+        </w:rPr>
+        <w:tab/>
+        <w:t>În această parte a</w:t>
+      </w:r>
+      <w:r>
+        <w:rPr>
+          <w:rFonts w:ascii="Times New Roman" w:hAnsi="Times New Roman" w:cs="Times New Roman"/>
+          <w:sz w:val="24"/>
+          <w:szCs w:val="24"/>
+        </w:rPr>
+        <w:t xml:space="preserve"> cercetării voi descrie mai detaliat programul care corespunde alogritmului expus în partea cu scopul lucrării. </w:t>
+      </w:r>
+      <w:r>
+        <w:rPr>
+          <w:rFonts w:ascii="Times New Roman" w:hAnsi="Times New Roman" w:cs="Times New Roman"/>
+          <w:sz w:val="24"/>
+          <w:szCs w:val="24"/>
+        </w:rPr>
+        <w:t xml:space="preserve">În principal va fi descris fișierul care va rula întreaga programă și anume </w:t>
+      </w:r>
+      <w:r>
+        <w:rPr>
+          <w:rFonts w:ascii="Consolas" w:hAnsi="Consolas" w:cs="Times New Roman"/>
+          <w:szCs w:val="24"/>
+        </w:rPr>
+        <w:t>sudoku.py</w:t>
+      </w:r>
+      <w:r>
+        <w:rPr>
+          <w:rFonts w:ascii="Times New Roman" w:hAnsi="Times New Roman" w:cs="Times New Roman"/>
+          <w:sz w:val="24"/>
+          <w:szCs w:val="24"/>
+        </w:rPr>
+        <w:t xml:space="preserve">, dar vor mai fi devieri și spre alte fișiere care conțin funcțiile de care are nevoie </w:t>
+      </w:r>
+      <w:r>
+        <w:rPr>
+          <w:rFonts w:ascii="Consolas" w:hAnsi="Consolas" w:cs="Times New Roman"/>
+          <w:szCs w:val="24"/>
+        </w:rPr>
+        <w:t>sudoku.py</w:t>
+      </w:r>
+      <w:r>
+        <w:rPr>
+          <w:rFonts w:ascii="Times New Roman" w:hAnsi="Times New Roman" w:cs="Times New Roman"/>
+          <w:sz w:val="24"/>
+          <w:szCs w:val="24"/>
+        </w:rPr>
+        <w:t xml:space="preserve"> pentru a funcționa, adică, paralel vor fi descrise și funcțiile din fișierele </w:t>
+      </w:r>
+      <w:r>
+        <w:rPr>
+          <w:rFonts w:ascii="Consolas" w:hAnsi="Consolas" w:cs="Times New Roman"/>
+          <w:szCs w:val="24"/>
+        </w:rPr>
+        <w:t>utils.py</w:t>
+      </w:r>
+      <w:r>
+        <w:rPr>
+          <w:rFonts w:ascii="Times New Roman" w:hAnsi="Times New Roman" w:cs="Times New Roman"/>
+          <w:szCs w:val="24"/>
+        </w:rPr>
+        <w:t xml:space="preserve"> </w:t>
+      </w:r>
+      <w:r>
+        <w:rPr>
+          <w:rFonts w:ascii="Times New Roman" w:hAnsi="Times New Roman" w:cs="Times New Roman"/>
+          <w:sz w:val="24"/>
+          <w:szCs w:val="24"/>
+        </w:rPr>
+        <w:t xml:space="preserve">și </w:t>
+      </w:r>
+      <w:r>
+        <w:rPr>
+          <w:rFonts w:ascii="Consolas" w:hAnsi="Consolas" w:cs="Times New Roman"/>
+          <w:szCs w:val="24"/>
+        </w:rPr>
+        <w:t>sudoku_solver.py</w:t>
+      </w:r>
+      <w:r>
+        <w:rPr>
+          <w:rFonts w:ascii="Times New Roman" w:hAnsi="Times New Roman" w:cs="Times New Roman"/>
+          <w:sz w:val="24"/>
+          <w:szCs w:val="24"/>
+        </w:rPr>
+        <w:t>.</w:t>
+      </w:r>
+    </w:p>
+    <w:p>
+      <w:pPr>
+        <w:jc w:val="both"/>
+        <w:rPr>
+          <w:rFonts w:ascii="Consolas" w:hAnsi="Consolas" w:cs="Times New Roman"/>
+          <w:sz w:val="24"/>
+          <w:szCs w:val="24"/>
+        </w:rPr>
+      </w:pPr>
+      <w:r>
+        <w:rPr>
+          <w:rFonts w:ascii="Times New Roman" w:hAnsi="Times New Roman" w:cs="Times New Roman"/>
+          <w:sz w:val="24"/>
+          <w:szCs w:val="24"/>
+        </w:rPr>
+        <w:tab/>
+      </w:r>
+      <w:r>
+        <w:rPr>
+          <w:rFonts w:ascii="Consolas" w:hAnsi="Consolas" w:cs="Times New Roman"/>
+          <w:szCs w:val="24"/>
+          <w:highlight w:val="lightGray"/>
+        </w:rPr>
+        <w:t>sudoku.py :</w:t>
+      </w:r>
+    </w:p>
+    <w:p>
+      <w:pPr>
+        <w:jc w:val="both"/>
+        <w:rPr>
+          <w:rFonts w:ascii="Times New Roman" w:hAnsi="Times New Roman" w:cs="Times New Roman"/>
+          <w:sz w:val="24"/>
+          <w:szCs w:val="24"/>
+        </w:rPr>
+      </w:pPr>
+      <w:r>
+        <w:rPr>
+          <w:rFonts w:ascii="Times New Roman" w:hAnsi="Times New Roman" w:cs="Times New Roman"/>
+          <w:sz w:val="24"/>
+          <w:szCs w:val="24"/>
+        </w:rPr>
+        <w:drawing>
+          <wp:anchor distT="0" distB="0" distL="114300" distR="114300" simplePos="0" relativeHeight="251665408" behindDoc="1" locked="0" layoutInCell="1" allowOverlap="1" wp14:anchorId="2E32ECE1" wp14:editId="0CF670C1">
+            <wp:simplePos x="0" y="0"/>
+            <wp:positionH relativeFrom="column">
+              <wp:posOffset>0</wp:posOffset>
+            </wp:positionH>
+            <wp:positionV relativeFrom="paragraph">
+              <wp:posOffset>1270</wp:posOffset>
+            </wp:positionV>
+            <wp:extent cx="3600953" cy="1838582"/>
+            <wp:effectExtent l="0" t="0" r="0" b="9525"/>
+            <wp:wrapTight wrapText="bothSides">
+              <wp:wrapPolygon edited="0">
+                <wp:start x="0" y="0"/>
+                <wp:lineTo x="0" y="21488"/>
+                <wp:lineTo x="21486" y="21488"/>
+                <wp:lineTo x="21486" y="0"/>
+                <wp:lineTo x="0" y="0"/>
+              </wp:wrapPolygon>
+            </wp:wrapTight>
+            <wp:docPr id="9" name="Picture 9"/>
+            <wp:cNvGraphicFramePr>
+              <a:graphicFrameLocks xmlns:a="http://schemas.openxmlformats.org/drawingml/2006/main" noChangeAspect="1"/>
+            </wp:cNvGraphicFramePr>
+            <a:graphic xmlns:a="http://schemas.openxmlformats.org/drawingml/2006/main">
+              <a:graphicData uri="http://schemas.openxmlformats.org/drawingml/2006/picture">
+                <pic:pic xmlns:pic="http://schemas.openxmlformats.org/drawingml/2006/picture">
+                  <pic:nvPicPr>
+                    <pic:cNvPr id="1" name=""/>
+                    <pic:cNvPicPr/>
+                  </pic:nvPicPr>
+                  <pic:blipFill>
+                    <a:blip r:embed="rId17">
+                      <a:extLst>
+                        <a:ext uri="{28A0092B-C50C-407E-A947-70E740481C1C}">
+                          <a14:useLocalDpi xmlns:a14="http://schemas.microsoft.com/office/drawing/2010/main" val="0"/>
+                        </a:ext>
+                      </a:extLst>
+                    </a:blip>
+                    <a:stretch>
+                      <a:fillRect/>
+                    </a:stretch>
+                  </pic:blipFill>
+                  <pic:spPr>
+                    <a:xfrm>
+                      <a:off x="0" y="0"/>
+                      <a:ext cx="3600953" cy="1838582"/>
+                    </a:xfrm>
+                    <a:prstGeom prst="rect">
+                      <a:avLst/>
+                    </a:prstGeom>
+                  </pic:spPr>
+                </pic:pic>
+              </a:graphicData>
+            </a:graphic>
+          </wp:anchor>
+        </w:drawing>
+      </w:r>
+      <w:r>
+        <w:rPr>
+          <w:rFonts w:ascii="Times New Roman" w:hAnsi="Times New Roman" w:cs="Times New Roman"/>
+          <w:sz w:val="24"/>
+          <w:szCs w:val="24"/>
+        </w:rPr>
+        <w:t>Prima linie denotă începului compilării și se importă principalele biblioteci</w:t>
+      </w:r>
+      <w:r>
+        <w:rPr>
+          <w:rFonts w:ascii="Times New Roman" w:hAnsi="Times New Roman" w:cs="Times New Roman"/>
+          <w:sz w:val="24"/>
+          <w:szCs w:val="24"/>
+        </w:rPr>
+        <w:t xml:space="preserve">, funcțiile căror vor fi folosite ulterior. Mai precis, </w:t>
+      </w:r>
+      <w:r>
+        <w:rPr>
+          <w:rFonts w:ascii="Consolas" w:hAnsi="Consolas" w:cs="Times New Roman"/>
+          <w:szCs w:val="24"/>
+        </w:rPr>
+        <w:t>os</w:t>
+      </w:r>
+      <w:r>
+        <w:rPr>
+          <w:rFonts w:ascii="Times New Roman" w:hAnsi="Times New Roman" w:cs="Times New Roman"/>
+          <w:sz w:val="24"/>
+          <w:szCs w:val="24"/>
+        </w:rPr>
+        <w:t xml:space="preserve">, biblioteca care interacționează cu sistemul de operare, </w:t>
+      </w:r>
+      <w:r>
+        <w:rPr>
+          <w:rFonts w:ascii="Consolas" w:hAnsi="Consolas" w:cs="Times New Roman"/>
+        </w:rPr>
+        <w:t>sys</w:t>
+      </w:r>
+      <w:r>
+        <w:rPr>
+          <w:rFonts w:ascii="Times New Roman" w:hAnsi="Times New Roman" w:cs="Times New Roman"/>
+          <w:sz w:val="24"/>
+          <w:szCs w:val="24"/>
+        </w:rPr>
+        <w:t xml:space="preserve"> – la fel interacționează la nivel local cu sistemul, </w:t>
+      </w:r>
+      <w:r>
+        <w:rPr>
+          <w:rFonts w:ascii="Consolas" w:hAnsi="Consolas" w:cs="Times New Roman"/>
+          <w:szCs w:val="24"/>
+        </w:rPr>
+        <w:t>sudoku_solver</w:t>
+      </w:r>
+      <w:r>
+        <w:rPr>
+          <w:rFonts w:ascii="Times New Roman" w:hAnsi="Times New Roman" w:cs="Times New Roman"/>
+          <w:sz w:val="24"/>
+          <w:szCs w:val="24"/>
+        </w:rPr>
+        <w:t xml:space="preserve">, </w:t>
+      </w:r>
+      <w:r>
+        <w:rPr>
+          <w:rFonts w:ascii="Consolas" w:hAnsi="Consolas" w:cs="Times New Roman"/>
+          <w:szCs w:val="24"/>
+        </w:rPr>
+        <w:t>utils</w:t>
+      </w:r>
+      <w:r>
+        <w:rPr>
+          <w:rFonts w:ascii="Times New Roman" w:hAnsi="Times New Roman" w:cs="Times New Roman"/>
+          <w:sz w:val="24"/>
+          <w:szCs w:val="24"/>
+        </w:rPr>
+        <w:t xml:space="preserve"> – fișierele care conțin funcțiile de rezolvare și procesare a imaginii, </w:t>
+      </w:r>
+      <w:r>
+        <w:rPr>
+          <w:rFonts w:ascii="Consolas" w:hAnsi="Consolas" w:cs="Times New Roman"/>
+          <w:szCs w:val="24"/>
+        </w:rPr>
+        <w:t>argparse</w:t>
+      </w:r>
+      <w:r>
+        <w:rPr>
+          <w:rFonts w:ascii="Times New Roman" w:hAnsi="Times New Roman" w:cs="Times New Roman"/>
+          <w:sz w:val="24"/>
+          <w:szCs w:val="24"/>
+        </w:rPr>
+        <w:t xml:space="preserve"> – biblioteca care ajută cu procesarea argumentelor inserate în CMD.</w:t>
+      </w:r>
+    </w:p>
+    <w:p>
+      <w:pPr>
+        <w:jc w:val="both"/>
+        <w:rPr>
+          <w:rFonts w:ascii="Times New Roman" w:hAnsi="Times New Roman" w:cs="Times New Roman"/>
+          <w:sz w:val="24"/>
+          <w:szCs w:val="24"/>
+        </w:rPr>
+      </w:pPr>
+      <w:r>
+        <w:rPr>
+          <w:rFonts w:ascii="Times New Roman" w:hAnsi="Times New Roman" w:cs="Times New Roman"/>
+          <w:sz w:val="24"/>
+          <w:szCs w:val="24"/>
+        </w:rPr>
+        <w:drawing>
+          <wp:anchor distT="0" distB="0" distL="114300" distR="114300" simplePos="0" relativeHeight="251666432" behindDoc="1" locked="0" layoutInCell="1" allowOverlap="1" wp14:anchorId="1006E6EC" wp14:editId="019F2BC8">
+            <wp:simplePos x="0" y="0"/>
+            <wp:positionH relativeFrom="column">
+              <wp:posOffset>0</wp:posOffset>
+            </wp:positionH>
+            <wp:positionV relativeFrom="paragraph">
+              <wp:posOffset>629285</wp:posOffset>
+            </wp:positionV>
+            <wp:extent cx="6572250" cy="949325"/>
+            <wp:effectExtent l="0" t="0" r="0" b="3175"/>
+            <wp:wrapTight wrapText="bothSides">
+              <wp:wrapPolygon edited="0">
+                <wp:start x="0" y="0"/>
+                <wp:lineTo x="0" y="21239"/>
+                <wp:lineTo x="21537" y="21239"/>
+                <wp:lineTo x="21537" y="0"/>
+                <wp:lineTo x="0" y="0"/>
+              </wp:wrapPolygon>
+            </wp:wrapTight>
+            <wp:docPr id="10" name="Picture 10"/>
+            <wp:cNvGraphicFramePr>
+              <a:graphicFrameLocks xmlns:a="http://schemas.openxmlformats.org/drawingml/2006/main" noChangeAspect="1"/>
+            </wp:cNvGraphicFramePr>
+            <a:graphic xmlns:a="http://schemas.openxmlformats.org/drawingml/2006/main">
+              <a:graphicData uri="http://schemas.openxmlformats.org/drawingml/2006/picture">
+                <pic:pic xmlns:pic="http://schemas.openxmlformats.org/drawingml/2006/picture">
+                  <pic:nvPicPr>
+                    <pic:cNvPr id="1" name=""/>
+                    <pic:cNvPicPr/>
+                  </pic:nvPicPr>
+                  <pic:blipFill>
+                    <a:blip r:embed="rId18">
+                      <a:extLst>
+                        <a:ext uri="{28A0092B-C50C-407E-A947-70E740481C1C}">
+                          <a14:useLocalDpi xmlns:a14="http://schemas.microsoft.com/office/drawing/2010/main" val="0"/>
+                        </a:ext>
+                      </a:extLst>
+                    </a:blip>
+                    <a:stretch>
+                      <a:fillRect/>
+                    </a:stretch>
+                  </pic:blipFill>
+                  <pic:spPr>
+                    <a:xfrm>
+                      <a:off x="0" y="0"/>
+                      <a:ext cx="6572250" cy="949325"/>
+                    </a:xfrm>
+                    <a:prstGeom prst="rect">
+                      <a:avLst/>
+                    </a:prstGeom>
+                  </pic:spPr>
+                </pic:pic>
+              </a:graphicData>
+            </a:graphic>
+          </wp:anchor>
+        </w:drawing>
+      </w:r>
+      <w:r>
+        <w:rPr>
+          <w:rFonts w:ascii="Times New Roman" w:hAnsi="Times New Roman" w:cs="Times New Roman"/>
+          <w:sz w:val="24"/>
+          <w:szCs w:val="24"/>
+        </w:rPr>
+        <w:t>În linia 4 se setează log-urile (informațiile adăugătoare în consolă despre procesul de compilare a funcțiilor din librărie) librăriei TensorFlow, adică se setează sa nu să se afișize acele loguri pentru a fi mai clare datele de ieșire.</w:t>
+      </w:r>
+    </w:p>
+    <w:p>
+      <w:pPr>
+        <w:jc w:val="both"/>
+        <w:rPr>
+          <w:rFonts w:ascii="Times New Roman" w:hAnsi="Times New Roman" w:cs="Times New Roman"/>
+          <w:sz w:val="24"/>
+          <w:szCs w:val="24"/>
+        </w:rPr>
+      </w:pPr>
+      <w:r>
+        <w:rPr>
+          <w:rFonts w:ascii="Times New Roman" w:hAnsi="Times New Roman" w:cs="Times New Roman"/>
+          <w:sz w:val="24"/>
+          <w:szCs w:val="24"/>
+        </w:rPr>
+        <w:t xml:space="preserve"> </w:t>
+      </w:r>
+      <w:r>
+        <w:rPr>
+          <w:rFonts w:ascii="Times New Roman" w:hAnsi="Times New Roman" w:cs="Times New Roman"/>
+          <w:sz w:val="24"/>
+          <w:szCs w:val="24"/>
+        </w:rPr>
+        <w:t>Următoarele linii setează clasa de separare a argumentelor în consolă (CMD) (linia 15), apoi se adaugă un argument care nu este obligatoriu, prin care se oferă posibilitatea de a indica drumul comple spre imaginea aflată în altă locație (16) în caz că nu a fost adăugată în folderul implicit cu toate imaginile care se accesează dacă nu a fost specificat argumentul (19), iar în linia 18, se separă argumentele introduse (args) și ceea ce nu se atribuie la nici un argument.</w:t>
+      </w:r>
+    </w:p>
+    <w:p>
+      <w:pPr>
+        <w:jc w:val="both"/>
+        <w:rPr>
+          <w:rFonts w:ascii="Times New Roman" w:hAnsi="Times New Roman" w:cs="Times New Roman"/>
+          <w:sz w:val="24"/>
+          <w:szCs w:val="40"/>
+          <w:lang w:val="en-US"/>
+        </w:rPr>
+      </w:pPr>
+      <w:r>
+        <w:rPr>
+          <w:rFonts w:ascii="Times New Roman" w:hAnsi="Times New Roman" w:cs="Times New Roman"/>
+          <w:sz w:val="24"/>
+          <w:szCs w:val="40"/>
+          <w:lang w:val="en-US"/>
+        </w:rPr>
+        <w:drawing>
+          <wp:anchor distT="0" distB="0" distL="114300" distR="114300" simplePos="0" relativeHeight="251667456" behindDoc="1" locked="0" layoutInCell="1" allowOverlap="1" wp14:anchorId="423EB098" wp14:editId="6CD3340B">
+            <wp:simplePos x="0" y="0"/>
+            <wp:positionH relativeFrom="column">
+              <wp:posOffset>0</wp:posOffset>
+            </wp:positionH>
+            <wp:positionV relativeFrom="paragraph">
+              <wp:posOffset>4445</wp:posOffset>
+            </wp:positionV>
+            <wp:extent cx="6239746" cy="1076475"/>
+            <wp:effectExtent l="0" t="0" r="8890" b="9525"/>
+            <wp:wrapTight wrapText="bothSides">
+              <wp:wrapPolygon edited="0">
+                <wp:start x="0" y="0"/>
+                <wp:lineTo x="0" y="21409"/>
+                <wp:lineTo x="21565" y="21409"/>
+                <wp:lineTo x="21565" y="0"/>
+                <wp:lineTo x="0" y="0"/>
+              </wp:wrapPolygon>
+            </wp:wrapTight>
+            <wp:docPr id="11" name="Picture 11"/>
+            <wp:cNvGraphicFramePr>
+              <a:graphicFrameLocks xmlns:a="http://schemas.openxmlformats.org/drawingml/2006/main" noChangeAspect="1"/>
+            </wp:cNvGraphicFramePr>
+            <a:graphic xmlns:a="http://schemas.openxmlformats.org/drawingml/2006/main">
+              <a:graphicData uri="http://schemas.openxmlformats.org/drawingml/2006/picture">
+                <pic:pic xmlns:pic="http://schemas.openxmlformats.org/drawingml/2006/picture">
+                  <pic:nvPicPr>
+                    <pic:cNvPr id="1" name=""/>
+                    <pic:cNvPicPr/>
+                  </pic:nvPicPr>
+                  <pic:blipFill>
+                    <a:blip r:embed="rId19">
+                      <a:extLst>
+                        <a:ext uri="{28A0092B-C50C-407E-A947-70E740481C1C}">
+                          <a14:useLocalDpi xmlns:a14="http://schemas.microsoft.com/office/drawing/2010/main" val="0"/>
+                        </a:ext>
+                      </a:extLst>
+                    </a:blip>
+                    <a:stretch>
+                      <a:fillRect/>
+                    </a:stretch>
+                  </pic:blipFill>
+                  <pic:spPr>
+                    <a:xfrm>
+                      <a:off x="0" y="0"/>
+                      <a:ext cx="6239746" cy="1076475"/>
+                    </a:xfrm>
+                    <a:prstGeom prst="rect">
+                      <a:avLst/>
+                    </a:prstGeom>
+                  </pic:spPr>
+                </pic:pic>
+              </a:graphicData>
+            </a:graphic>
+          </wp:anchor>
+        </w:drawing>
+      </w:r>
+      <w:r>
+        <w:rPr>
+          <w:rFonts w:ascii="Times New Roman" w:hAnsi="Times New Roman" w:cs="Times New Roman"/>
+          <w:sz w:val="24"/>
+          <w:szCs w:val="40"/>
+          <w:lang w:val="en-US"/>
+        </w:rPr>
+        <w:t>În linia 2</w:t>
+      </w:r>
+      <w:r>
+        <w:rPr>
+          <w:rFonts w:ascii="Times New Roman" w:hAnsi="Times New Roman" w:cs="Times New Roman"/>
+          <w:sz w:val="24"/>
+          <w:szCs w:val="40"/>
+          <w:lang w:val="en-US"/>
+        </w:rPr>
+        <w:t>2</w:t>
+      </w:r>
+      <w:r>
+        <w:rPr>
+          <w:rFonts w:ascii="Times New Roman" w:hAnsi="Times New Roman" w:cs="Times New Roman"/>
+          <w:sz w:val="24"/>
+          <w:szCs w:val="40"/>
+          <w:lang w:val="en-US"/>
+        </w:rPr>
+        <w:t xml:space="preserve">, se încearcă încărcarea modelului </w:t>
+      </w:r>
+      <w:r>
+        <w:rPr>
+          <w:rFonts w:ascii="Consolas" w:hAnsi="Consolas" w:cs="Times New Roman"/>
+          <w:szCs w:val="40"/>
+          <w:lang w:val="en-US"/>
+        </w:rPr>
+        <w:t>digit_model.h5</w:t>
+      </w:r>
+      <w:r>
+        <w:rPr>
+          <w:rFonts w:ascii="Times New Roman" w:hAnsi="Times New Roman" w:cs="Times New Roman"/>
+          <w:sz w:val="24"/>
+          <w:szCs w:val="40"/>
+          <w:lang w:val="en-US"/>
+        </w:rPr>
+        <w:t xml:space="preserve">, prin funcția </w:t>
+      </w:r>
+      <w:r>
+        <w:rPr>
+          <w:rFonts w:ascii="Consolas" w:hAnsi="Consolas" w:cs="Times New Roman"/>
+          <w:szCs w:val="40"/>
+          <w:lang w:val="en-US"/>
+        </w:rPr>
+        <w:t>init_model</w:t>
+      </w:r>
+      <w:r>
+        <w:rPr>
+          <w:rFonts w:ascii="Times New Roman" w:hAnsi="Times New Roman" w:cs="Times New Roman"/>
+          <w:sz w:val="24"/>
+          <w:szCs w:val="40"/>
+          <w:lang w:val="en-US"/>
+        </w:rPr>
+        <w:t>, în caz de eroare se va afișa mesajul corespunzător în linia 24 și se va ieși din program.</w:t>
+      </w:r>
+    </w:p>
+    <w:p>
+      <w:pPr>
+        <w:jc w:val="both"/>
+        <w:rPr>
+          <w:rFonts w:ascii="Consolas" w:hAnsi="Consolas" w:cs="Times New Roman"/>
+          <w:szCs w:val="40"/>
+          <w:lang w:val="en-US"/>
+        </w:rPr>
+      </w:pPr>
+      <w:r>
+        <w:rPr>
+          <w:rFonts w:ascii="Consolas" w:hAnsi="Consolas" w:cs="Times New Roman"/>
+          <w:sz w:val="24"/>
+          <w:szCs w:val="40"/>
+          <w:lang w:val="en-US"/>
+        </w:rPr>
+        <w:lastRenderedPageBreak/>
+        <w:drawing>
+          <wp:anchor distT="0" distB="0" distL="114300" distR="114300" simplePos="0" relativeHeight="251668480" behindDoc="1" locked="0" layoutInCell="1" allowOverlap="1" wp14:anchorId="11520045" wp14:editId="5F3A6F32">
+            <wp:simplePos x="0" y="0"/>
+            <wp:positionH relativeFrom="column">
+              <wp:posOffset>3324226</wp:posOffset>
+            </wp:positionH>
+            <wp:positionV relativeFrom="paragraph">
+              <wp:posOffset>209890</wp:posOffset>
+            </wp:positionV>
+            <wp:extent cx="3248478" cy="2191056"/>
+            <wp:effectExtent l="0" t="0" r="0" b="0"/>
+            <wp:wrapTight wrapText="bothSides">
+              <wp:wrapPolygon edited="0">
+                <wp:start x="0" y="0"/>
+                <wp:lineTo x="0" y="21412"/>
+                <wp:lineTo x="21410" y="21412"/>
+                <wp:lineTo x="21410" y="0"/>
+                <wp:lineTo x="0" y="0"/>
+              </wp:wrapPolygon>
+            </wp:wrapTight>
+            <wp:docPr id="12" name="Picture 12"/>
+            <wp:cNvGraphicFramePr>
+              <a:graphicFrameLocks xmlns:a="http://schemas.openxmlformats.org/drawingml/2006/main" noChangeAspect="1"/>
+            </wp:cNvGraphicFramePr>
+            <a:graphic xmlns:a="http://schemas.openxmlformats.org/drawingml/2006/main">
+              <a:graphicData uri="http://schemas.openxmlformats.org/drawingml/2006/picture">
+                <pic:pic xmlns:pic="http://schemas.openxmlformats.org/drawingml/2006/picture">
+                  <pic:nvPicPr>
+                    <pic:cNvPr id="1" name=""/>
+                    <pic:cNvPicPr/>
+                  </pic:nvPicPr>
+                  <pic:blipFill>
+                    <a:blip r:embed="rId20">
+                      <a:extLst>
+                        <a:ext uri="{28A0092B-C50C-407E-A947-70E740481C1C}">
+                          <a14:useLocalDpi xmlns:a14="http://schemas.microsoft.com/office/drawing/2010/main" val="0"/>
+                        </a:ext>
+                      </a:extLst>
+                    </a:blip>
+                    <a:stretch>
+                      <a:fillRect/>
+                    </a:stretch>
+                  </pic:blipFill>
+                  <pic:spPr>
+                    <a:xfrm>
+                      <a:off x="0" y="0"/>
+                      <a:ext cx="3248478" cy="2191056"/>
+                    </a:xfrm>
+                    <a:prstGeom prst="rect">
+                      <a:avLst/>
+                    </a:prstGeom>
+                  </pic:spPr>
+                </pic:pic>
+              </a:graphicData>
+            </a:graphic>
+          </wp:anchor>
+        </w:drawing>
+      </w:r>
+      <w:r>
+        <w:rPr>
+          <w:rFonts w:ascii="Times New Roman" w:hAnsi="Times New Roman" w:cs="Times New Roman"/>
+          <w:sz w:val="24"/>
+          <w:szCs w:val="40"/>
+          <w:lang w:val="en-US"/>
+        </w:rPr>
+        <w:tab/>
+      </w:r>
+      <w:r>
+        <w:rPr>
+          <w:rFonts w:ascii="Consolas" w:hAnsi="Consolas" w:cs="Times New Roman"/>
+          <w:szCs w:val="40"/>
+          <w:highlight w:val="lightGray"/>
+          <w:lang w:val="en-US"/>
+        </w:rPr>
+        <w:t>utils :</w:t>
+      </w:r>
+    </w:p>
+    <w:p>
+      <w:pPr>
+        <w:jc w:val="both"/>
+        <w:rPr>
+          <w:rFonts w:ascii="Times New Roman" w:hAnsi="Times New Roman" w:cs="Times New Roman"/>
+          <w:sz w:val="24"/>
+          <w:szCs w:val="40"/>
+          <w:lang w:val="en-US"/>
+        </w:rPr>
+      </w:pPr>
+      <w:r>
+        <w:rPr>
+          <w:rFonts w:ascii="Times New Roman" w:hAnsi="Times New Roman" w:cs="Times New Roman"/>
+          <w:sz w:val="24"/>
+          <w:szCs w:val="40"/>
+          <w:lang w:val="en-US"/>
+        </w:rPr>
+        <w:t xml:space="preserve">În acest fișier sunt importate principalele librării de procesare a imaginii </w:t>
+      </w:r>
+      <w:r>
+        <w:rPr>
+          <w:rFonts w:ascii="Consolas" w:hAnsi="Consolas" w:cs="Times New Roman"/>
+          <w:szCs w:val="40"/>
+          <w:lang w:val="en-US"/>
+        </w:rPr>
+        <w:t>cv2</w:t>
+      </w:r>
+      <w:r>
+        <w:rPr>
+          <w:rFonts w:ascii="Times New Roman" w:hAnsi="Times New Roman" w:cs="Times New Roman"/>
+          <w:sz w:val="24"/>
+          <w:szCs w:val="40"/>
+          <w:lang w:val="en-US"/>
+        </w:rPr>
+        <w:t xml:space="preserve">, de lucru cu modelele -  </w:t>
+      </w:r>
+      <w:r>
+        <w:rPr>
+          <w:rFonts w:ascii="Consolas" w:hAnsi="Consolas" w:cs="Times New Roman"/>
+          <w:szCs w:val="40"/>
+          <w:lang w:val="en-US"/>
+        </w:rPr>
+        <w:t>keras.models</w:t>
+      </w:r>
+      <w:r>
+        <w:rPr>
+          <w:rFonts w:ascii="Times New Roman" w:hAnsi="Times New Roman" w:cs="Times New Roman"/>
+          <w:sz w:val="24"/>
+          <w:szCs w:val="40"/>
+          <w:lang w:val="en-US"/>
+        </w:rPr>
+        <w:t xml:space="preserve"> și de operare cu masive (tablouri) </w:t>
+      </w:r>
+      <w:r>
+        <w:rPr>
+          <w:rFonts w:ascii="Consolas" w:hAnsi="Consolas" w:cs="Times New Roman"/>
+          <w:szCs w:val="40"/>
+          <w:lang w:val="en-US"/>
+        </w:rPr>
+        <w:t>numpy</w:t>
+      </w:r>
+      <w:r>
+        <w:rPr>
+          <w:rFonts w:ascii="Times New Roman" w:hAnsi="Times New Roman" w:cs="Times New Roman"/>
+          <w:sz w:val="24"/>
+          <w:szCs w:val="40"/>
+          <w:lang w:val="en-US"/>
+        </w:rPr>
+        <w:t xml:space="preserve">, iar </w:t>
+      </w:r>
+      <w:r>
+        <w:rPr>
+          <w:rFonts w:ascii="Consolas" w:hAnsi="Consolas" w:cs="Times New Roman"/>
+          <w:szCs w:val="40"/>
+          <w:lang w:val="en-US"/>
+        </w:rPr>
+        <w:t>operator</w:t>
+      </w:r>
+      <w:r>
+        <w:rPr>
+          <w:rFonts w:ascii="Times New Roman" w:hAnsi="Times New Roman" w:cs="Times New Roman"/>
+          <w:sz w:val="24"/>
+          <w:szCs w:val="40"/>
+          <w:lang w:val="en-US"/>
+        </w:rPr>
+        <w:t xml:space="preserve"> permite lucrul cu listele.</w:t>
+      </w:r>
+    </w:p>
+    <w:p>
+      <w:pPr>
+        <w:jc w:val="both"/>
+        <w:rPr>
+          <w:rFonts w:ascii="Times New Roman" w:hAnsi="Times New Roman" w:cs="Times New Roman"/>
+          <w:sz w:val="24"/>
+          <w:szCs w:val="40"/>
+          <w:lang w:val="en-US"/>
+        </w:rPr>
+      </w:pPr>
+      <w:r>
+        <w:rPr>
+          <w:rFonts w:ascii="Times New Roman" w:hAnsi="Times New Roman" w:cs="Times New Roman"/>
+          <w:sz w:val="24"/>
+          <w:szCs w:val="40"/>
+          <w:lang w:val="en-US"/>
+        </w:rPr>
+        <w:t>Liniile 6-8 sunt necesare pentru a seta offsetul (marginile), mărimile celulei în sudoku, și mărimea întregii grile. Aceste mărimi au fost folosite pentru antrenarea modelului de aceea ele pot fi considerate constante. 28 este mărimea necesară pentru importarea imaginii în model, care recunoaște imaginile 28x28 pixeli.</w:t>
+      </w:r>
+    </w:p>
+    <w:p>
+      <w:pPr>
+        <w:jc w:val="both"/>
+        <w:rPr>
+          <w:rFonts w:ascii="Times New Roman" w:hAnsi="Times New Roman" w:cs="Times New Roman"/>
+          <w:sz w:val="24"/>
+          <w:szCs w:val="40"/>
+          <w:lang w:val="en-US"/>
+        </w:rPr>
+      </w:pPr>
+      <w:r>
+        <w:rPr>
+          <w:rFonts w:ascii="Times New Roman" w:hAnsi="Times New Roman" w:cs="Times New Roman"/>
+          <w:sz w:val="24"/>
+          <w:szCs w:val="40"/>
+          <w:lang w:val="en-US"/>
+        </w:rPr>
+        <w:t xml:space="preserve">Funcția </w:t>
+      </w:r>
+      <w:r>
+        <w:rPr>
+          <w:rFonts w:ascii="Consolas" w:hAnsi="Consolas" w:cs="Times New Roman"/>
+          <w:szCs w:val="40"/>
+          <w:lang w:val="en-US"/>
+        </w:rPr>
+        <w:t>init_model</w:t>
+      </w:r>
+      <w:r>
+        <w:rPr>
+          <w:rFonts w:ascii="Times New Roman" w:hAnsi="Times New Roman" w:cs="Times New Roman"/>
+          <w:szCs w:val="40"/>
+          <w:lang w:val="en-US"/>
+        </w:rPr>
+        <w:t xml:space="preserve"> </w:t>
+      </w:r>
+      <w:r>
+        <w:rPr>
+          <w:rFonts w:ascii="Times New Roman" w:hAnsi="Times New Roman" w:cs="Times New Roman"/>
+          <w:sz w:val="24"/>
+          <w:szCs w:val="40"/>
+          <w:lang w:val="en-US"/>
+        </w:rPr>
+        <w:t xml:space="preserve">(10) încarcă modelul în program prin </w:t>
+      </w:r>
+      <w:r>
+        <w:rPr>
+          <w:rFonts w:ascii="Times New Roman" w:hAnsi="Times New Roman" w:cs="Times New Roman"/>
+          <w:sz w:val="24"/>
+          <w:szCs w:val="40"/>
+          <w:lang w:val="en-US"/>
+        </w:rPr>
+        <w:t xml:space="preserve">drumul spre locația lui </w:t>
+      </w:r>
+      <w:r>
+        <w:rPr>
+          <w:rFonts w:ascii="Consolas" w:hAnsi="Consolas" w:cs="Times New Roman"/>
+          <w:szCs w:val="40"/>
+          <w:lang w:val="en-US"/>
+        </w:rPr>
+        <w:t>path</w:t>
+      </w:r>
+      <w:r>
+        <w:rPr>
+          <w:rFonts w:ascii="Times New Roman" w:hAnsi="Times New Roman" w:cs="Times New Roman"/>
+          <w:sz w:val="24"/>
+          <w:szCs w:val="40"/>
+          <w:lang w:val="en-US"/>
+        </w:rPr>
+        <w:t xml:space="preserve"> și returnează rezultatul la apelant.</w:t>
+      </w:r>
+    </w:p>
+    <w:p>
+      <w:pPr>
+        <w:jc w:val="both"/>
+        <w:rPr>
+          <w:rFonts w:ascii="Times New Roman" w:hAnsi="Times New Roman" w:cs="Times New Roman"/>
+          <w:sz w:val="24"/>
+          <w:szCs w:val="40"/>
+          <w:lang w:val="en-US"/>
+        </w:rPr>
+      </w:pPr>
+      <w:r>
+        <w:rPr>
+          <w:rFonts w:ascii="Times New Roman" w:hAnsi="Times New Roman" w:cs="Times New Roman"/>
+          <w:sz w:val="24"/>
+          <w:szCs w:val="40"/>
+          <w:lang w:val="en-US"/>
+        </w:rPr>
+        <w:drawing>
+          <wp:anchor distT="0" distB="0" distL="114300" distR="114300" simplePos="0" relativeHeight="251669504" behindDoc="1" locked="0" layoutInCell="1" allowOverlap="1" wp14:anchorId="48A04843" wp14:editId="7737FF90">
+            <wp:simplePos x="0" y="0"/>
+            <wp:positionH relativeFrom="column">
+              <wp:posOffset>0</wp:posOffset>
+            </wp:positionH>
+            <wp:positionV relativeFrom="paragraph">
+              <wp:posOffset>274320</wp:posOffset>
+            </wp:positionV>
+            <wp:extent cx="5133975" cy="1740535"/>
+            <wp:effectExtent l="0" t="0" r="9525" b="0"/>
+            <wp:wrapTight wrapText="bothSides">
+              <wp:wrapPolygon edited="0">
+                <wp:start x="0" y="0"/>
+                <wp:lineTo x="0" y="21277"/>
+                <wp:lineTo x="21560" y="21277"/>
+                <wp:lineTo x="21560" y="0"/>
+                <wp:lineTo x="0" y="0"/>
+              </wp:wrapPolygon>
+            </wp:wrapTight>
+            <wp:docPr id="13" name="Picture 13"/>
+            <wp:cNvGraphicFramePr>
+              <a:graphicFrameLocks xmlns:a="http://schemas.openxmlformats.org/drawingml/2006/main" noChangeAspect="1"/>
+            </wp:cNvGraphicFramePr>
+            <a:graphic xmlns:a="http://schemas.openxmlformats.org/drawingml/2006/main">
+              <a:graphicData uri="http://schemas.openxmlformats.org/drawingml/2006/picture">
+                <pic:pic xmlns:pic="http://schemas.openxmlformats.org/drawingml/2006/picture">
+                  <pic:nvPicPr>
+                    <pic:cNvPr id="1" name=""/>
+                    <pic:cNvPicPr/>
+                  </pic:nvPicPr>
+                  <pic:blipFill>
+                    <a:blip r:embed="rId21">
+                      <a:extLst>
+                        <a:ext uri="{28A0092B-C50C-407E-A947-70E740481C1C}">
+                          <a14:useLocalDpi xmlns:a14="http://schemas.microsoft.com/office/drawing/2010/main" val="0"/>
+                        </a:ext>
+                      </a:extLst>
+                    </a:blip>
+                    <a:stretch>
+                      <a:fillRect/>
+                    </a:stretch>
+                  </pic:blipFill>
+                  <pic:spPr>
+                    <a:xfrm>
+                      <a:off x="0" y="0"/>
+                      <a:ext cx="5133975" cy="1740535"/>
+                    </a:xfrm>
+                    <a:prstGeom prst="rect">
+                      <a:avLst/>
+                    </a:prstGeom>
+                  </pic:spPr>
+                </pic:pic>
+              </a:graphicData>
+            </a:graphic>
+            <wp14:sizeRelH relativeFrom="margin">
+              <wp14:pctWidth>0</wp14:pctWidth>
+            </wp14:sizeRelH>
+            <wp14:sizeRelV relativeFrom="margin">
+              <wp14:pctHeight>0</wp14:pctHeight>
+            </wp14:sizeRelV>
+          </wp:anchor>
+        </w:drawing>
+      </w:r>
+      <w:r>
+        <w:rPr>
+          <w:rFonts w:ascii="Times New Roman" w:hAnsi="Times New Roman" w:cs="Times New Roman"/>
+          <w:sz w:val="24"/>
+          <w:szCs w:val="40"/>
+          <w:lang w:val="en-US"/>
+        </w:rPr>
+        <w:tab/>
+      </w:r>
+      <w:r>
+        <w:rPr>
+          <w:rFonts w:ascii="Consolas" w:hAnsi="Consolas" w:cs="Times New Roman"/>
+          <w:szCs w:val="24"/>
+          <w:highlight w:val="lightGray"/>
+        </w:rPr>
+        <w:t>sudoku.py :</w:t>
+      </w:r>
+    </w:p>
+    <w:p>
+      <w:pPr>
+        <w:jc w:val="both"/>
+        <w:rPr>
+          <w:rFonts w:ascii="Times New Roman" w:hAnsi="Times New Roman" w:cs="Times New Roman"/>
+          <w:szCs w:val="40"/>
+          <w:lang w:val="en-US"/>
+        </w:rPr>
+      </w:pPr>
+      <w:r>
+        <w:rPr>
+          <w:rFonts w:ascii="Times New Roman" w:hAnsi="Times New Roman" w:cs="Times New Roman"/>
+          <w:sz w:val="24"/>
+          <w:szCs w:val="40"/>
+          <w:lang w:val="en-US"/>
+        </w:rPr>
+        <w:t xml:space="preserve">Dacă a fost introdus argumentul pentru specificarea completă a drumului spre imagine atunci variabilei </w:t>
+      </w:r>
+      <w:r>
+        <w:rPr>
+          <w:rFonts w:ascii="Consolas" w:hAnsi="Consolas" w:cs="Times New Roman"/>
+          <w:szCs w:val="40"/>
+          <w:lang w:val="en-US"/>
+        </w:rPr>
+        <w:t>path</w:t>
+      </w:r>
+      <w:r>
+        <w:rPr>
+          <w:rFonts w:ascii="Times New Roman" w:hAnsi="Times New Roman" w:cs="Times New Roman"/>
+          <w:sz w:val="24"/>
+          <w:szCs w:val="40"/>
+          <w:lang w:val="en-US"/>
+        </w:rPr>
+        <w:t xml:space="preserve"> i se atribuie acest drum, în caz contrar se va lua imaginea specificată din folderul implicit </w:t>
+      </w:r>
+      <w:r>
+        <w:rPr>
+          <w:rFonts w:ascii="Consolas" w:hAnsi="Consolas" w:cs="Times New Roman"/>
+          <w:szCs w:val="40"/>
+          <w:lang w:val="en-US"/>
+        </w:rPr>
+        <w:t>&lt;images&gt;</w:t>
+      </w:r>
+      <w:r>
+        <w:rPr>
+          <w:rFonts w:ascii="Times New Roman" w:hAnsi="Times New Roman" w:cs="Times New Roman"/>
+          <w:szCs w:val="40"/>
+          <w:lang w:val="en-US"/>
+        </w:rPr>
+        <w:t xml:space="preserve"> (30). Linia 32 citește imaginea specificată și se verifică apoi dacă a fost citită corect.</w:t>
+      </w:r>
+    </w:p>
+    <w:p>
+      <w:pPr>
+        <w:jc w:val="both"/>
+        <w:rPr>
+          <w:rFonts w:ascii="Times New Roman" w:hAnsi="Times New Roman" w:cs="Times New Roman"/>
+          <w:sz w:val="24"/>
+          <w:szCs w:val="40"/>
+        </w:rPr>
+      </w:pPr>
+      <w:r>
+        <w:rPr>
+          <w:rFonts w:ascii="Times New Roman" w:hAnsi="Times New Roman" w:cs="Times New Roman"/>
+          <w:sz w:val="24"/>
+          <w:szCs w:val="40"/>
+        </w:rPr>
+        <w:drawing>
+          <wp:anchor distT="0" distB="0" distL="114300" distR="114300" simplePos="0" relativeHeight="251670528" behindDoc="1" locked="0" layoutInCell="1" allowOverlap="1" wp14:anchorId="69CC142D" wp14:editId="275AE03B">
+            <wp:simplePos x="0" y="0"/>
+            <wp:positionH relativeFrom="column">
+              <wp:posOffset>0</wp:posOffset>
+            </wp:positionH>
+            <wp:positionV relativeFrom="paragraph">
+              <wp:posOffset>635</wp:posOffset>
+            </wp:positionV>
+            <wp:extent cx="6572250" cy="575310"/>
+            <wp:effectExtent l="0" t="0" r="0" b="0"/>
+            <wp:wrapTight wrapText="bothSides">
+              <wp:wrapPolygon edited="0">
+                <wp:start x="0" y="0"/>
+                <wp:lineTo x="0" y="20742"/>
+                <wp:lineTo x="21537" y="20742"/>
+                <wp:lineTo x="21537" y="0"/>
+                <wp:lineTo x="0" y="0"/>
+              </wp:wrapPolygon>
+            </wp:wrapTight>
+            <wp:docPr id="14" name="Picture 14"/>
+            <wp:cNvGraphicFramePr>
+              <a:graphicFrameLocks xmlns:a="http://schemas.openxmlformats.org/drawingml/2006/main" noChangeAspect="1"/>
+            </wp:cNvGraphicFramePr>
+            <a:graphic xmlns:a="http://schemas.openxmlformats.org/drawingml/2006/main">
+              <a:graphicData uri="http://schemas.openxmlformats.org/drawingml/2006/picture">
+                <pic:pic xmlns:pic="http://schemas.openxmlformats.org/drawingml/2006/picture">
+                  <pic:nvPicPr>
+                    <pic:cNvPr id="1" name=""/>
+                    <pic:cNvPicPr/>
+                  </pic:nvPicPr>
+                  <pic:blipFill>
+                    <a:blip r:embed="rId22">
+                      <a:extLst>
+                        <a:ext uri="{28A0092B-C50C-407E-A947-70E740481C1C}">
+                          <a14:useLocalDpi xmlns:a14="http://schemas.microsoft.com/office/drawing/2010/main" val="0"/>
+                        </a:ext>
+                      </a:extLst>
+                    </a:blip>
+                    <a:stretch>
+                      <a:fillRect/>
+                    </a:stretch>
+                  </pic:blipFill>
+                  <pic:spPr>
+                    <a:xfrm>
+                      <a:off x="0" y="0"/>
+                      <a:ext cx="6572250" cy="575310"/>
+                    </a:xfrm>
+                    <a:prstGeom prst="rect">
+                      <a:avLst/>
+                    </a:prstGeom>
+                  </pic:spPr>
+                </pic:pic>
+              </a:graphicData>
+            </a:graphic>
+          </wp:anchor>
+        </w:drawing>
+      </w:r>
+      <w:r>
+        <w:rPr>
+          <w:rFonts w:ascii="Times New Roman" w:hAnsi="Times New Roman" w:cs="Times New Roman"/>
+          <w:sz w:val="24"/>
+          <w:szCs w:val="40"/>
+        </w:rPr>
+        <w:t>Linia 37 se preprocesează imaginea, se discretizează pentru a putea fi prelucrată în matrice de cifre, apoi se selectează toate contururile externe din imagine (38) pentru a putea fi găsită grila cu sudoku, în final se găsește cel mai mare pătrat (care ar trebui să reprezinte</w:t>
+      </w:r>
+      <w:bookmarkStart w:id="6" w:name="_GoBack"/>
       <w:bookmarkEnd w:id="6"/>
-    </w:p>
-    <w:p>
-      <w:pPr>
-        <w:jc w:val="both"/>
-        <w:rPr>
-          <w:rFonts w:ascii="Times New Roman" w:hAnsi="Times New Roman" w:cs="Times New Roman"/>
-          <w:sz w:val="24"/>
-          <w:szCs w:val="24"/>
-        </w:rPr>
-      </w:pPr>
-      <w:r>
-        <w:rPr>
-          <w:rFonts w:ascii="Times New Roman" w:hAnsi="Times New Roman" w:cs="Times New Roman"/>
-          <w:sz w:val="48"/>
-          <w:szCs w:val="48"/>
+      <w:r>
+        <w:rPr>
+          <w:rFonts w:ascii="Times New Roman" w:hAnsi="Times New Roman" w:cs="Times New Roman"/>
+          <w:sz w:val="24"/>
+          <w:szCs w:val="40"/>
+        </w:rPr>
+        <w:t xml:space="preserve"> grila) și aria lui (39). </w:t>
+      </w:r>
+    </w:p>
+    <w:p>
+      <w:pPr>
+        <w:jc w:val="both"/>
+        <w:rPr>
+          <w:rFonts w:ascii="Consolas" w:hAnsi="Consolas" w:cs="Times New Roman"/>
+          <w:szCs w:val="24"/>
+        </w:rPr>
+      </w:pPr>
+      <w:r>
+        <w:rPr>
+          <w:rFonts w:ascii="Times New Roman" w:hAnsi="Times New Roman" w:cs="Times New Roman"/>
+          <w:sz w:val="24"/>
+          <w:szCs w:val="40"/>
+        </w:rPr>
+        <w:drawing>
+          <wp:anchor distT="0" distB="0" distL="114300" distR="114300" simplePos="0" relativeHeight="251671552" behindDoc="1" locked="0" layoutInCell="1" allowOverlap="1" wp14:anchorId="40B560CF" wp14:editId="3D40E260">
+            <wp:simplePos x="0" y="0"/>
+            <wp:positionH relativeFrom="column">
+              <wp:posOffset>0</wp:posOffset>
+            </wp:positionH>
+            <wp:positionV relativeFrom="paragraph">
+              <wp:posOffset>317500</wp:posOffset>
+            </wp:positionV>
+            <wp:extent cx="6572250" cy="761365"/>
+            <wp:effectExtent l="0" t="0" r="0" b="635"/>
+            <wp:wrapTight wrapText="bothSides">
+              <wp:wrapPolygon edited="0">
+                <wp:start x="0" y="0"/>
+                <wp:lineTo x="0" y="21078"/>
+                <wp:lineTo x="21537" y="21078"/>
+                <wp:lineTo x="21537" y="0"/>
+                <wp:lineTo x="0" y="0"/>
+              </wp:wrapPolygon>
+            </wp:wrapTight>
+            <wp:docPr id="15" name="Picture 15"/>
+            <wp:cNvGraphicFramePr>
+              <a:graphicFrameLocks xmlns:a="http://schemas.openxmlformats.org/drawingml/2006/main" noChangeAspect="1"/>
+            </wp:cNvGraphicFramePr>
+            <a:graphic xmlns:a="http://schemas.openxmlformats.org/drawingml/2006/main">
+              <a:graphicData uri="http://schemas.openxmlformats.org/drawingml/2006/picture">
+                <pic:pic xmlns:pic="http://schemas.openxmlformats.org/drawingml/2006/picture">
+                  <pic:nvPicPr>
+                    <pic:cNvPr id="1" name=""/>
+                    <pic:cNvPicPr/>
+                  </pic:nvPicPr>
+                  <pic:blipFill>
+                    <a:blip r:embed="rId23">
+                      <a:extLst>
+                        <a:ext uri="{28A0092B-C50C-407E-A947-70E740481C1C}">
+                          <a14:useLocalDpi xmlns:a14="http://schemas.microsoft.com/office/drawing/2010/main" val="0"/>
+                        </a:ext>
+                      </a:extLst>
+                    </a:blip>
+                    <a:stretch>
+                      <a:fillRect/>
+                    </a:stretch>
+                  </pic:blipFill>
+                  <pic:spPr>
+                    <a:xfrm>
+                      <a:off x="0" y="0"/>
+                      <a:ext cx="6572250" cy="761365"/>
+                    </a:xfrm>
+                    <a:prstGeom prst="rect">
+                      <a:avLst/>
+                    </a:prstGeom>
+                  </pic:spPr>
+                </pic:pic>
+              </a:graphicData>
+            </a:graphic>
+          </wp:anchor>
+        </w:drawing>
+      </w:r>
+      <w:r>
+        <w:rPr>
+          <w:rFonts w:ascii="Times New Roman" w:hAnsi="Times New Roman" w:cs="Times New Roman"/>
+          <w:sz w:val="24"/>
+          <w:szCs w:val="40"/>
         </w:rPr>
         <w:tab/>
       </w:r>
       <w:r>
         <w:rPr>
-          <w:rFonts w:ascii="Times New Roman" w:hAnsi="Times New Roman" w:cs="Times New Roman"/>
-          <w:sz w:val="24"/>
-          <w:szCs w:val="24"/>
-        </w:rPr>
-        <w:t>Ideea acestei cercetări este introducerea atât a mea, cât și a celor care vor citi acest document, în</w:t>
-      </w:r>
-    </w:p>
-    <w:p>
-      <w:pPr>
-        <w:jc w:val="both"/>
-        <w:rPr>
-          <w:rFonts w:ascii="Times New Roman" w:hAnsi="Times New Roman" w:cs="Times New Roman"/>
-          <w:sz w:val="24"/>
-          <w:szCs w:val="24"/>
-        </w:rPr>
-      </w:pPr>
-      <w:r>
-        <w:rPr>
-          <w:rFonts w:ascii="Times New Roman" w:hAnsi="Times New Roman" w:cs="Times New Roman"/>
-          <w:sz w:val="24"/>
+          <w:rFonts w:ascii="Consolas" w:hAnsi="Consolas" w:cs="Times New Roman"/>
+          <w:szCs w:val="24"/>
+          <w:highlight w:val="lightGray"/>
+        </w:rPr>
+        <w:t>utils</w:t>
+      </w:r>
+      <w:r>
+        <w:rPr>
+          <w:rFonts w:ascii="Consolas" w:hAnsi="Consolas" w:cs="Times New Roman"/>
+          <w:szCs w:val="24"/>
+          <w:highlight w:val="lightGray"/>
+        </w:rPr>
+        <w:t>.py :</w:t>
+      </w:r>
+    </w:p>
+    <w:p>
+      <w:pPr>
+        <w:jc w:val="both"/>
+        <w:rPr>
+          <w:rFonts w:ascii="Times New Roman" w:hAnsi="Times New Roman" w:cs="Times New Roman"/>
+          <w:sz w:val="24"/>
+          <w:szCs w:val="40"/>
+          <w:lang w:val="en-US"/>
+        </w:rPr>
+      </w:pPr>
+      <w:r>
+        <w:rPr>
+          <w:rFonts w:ascii="Times New Roman" w:hAnsi="Times New Roman" w:cs="Times New Roman"/>
+          <w:sz w:val="24"/>
+          <w:szCs w:val="40"/>
+        </w:rPr>
+        <w:lastRenderedPageBreak/>
+        <w:t xml:space="preserve">Ca preprocesare se întelege, convertirea imaginei din RGB într-o imagine cu un singur canal (GRAY), apoi se aplică blurarea gaussiană, pentru a înlătura toate zgomotele mici de pe imagine și pentru a fi discretizată mai corect. Apoi se aplică tresholding-ul adaptiv prin care se realizează această discretizare unde regiunile primesc valori </w:t>
+      </w:r>
+      <w:r>
+        <w:rPr>
+          <w:rFonts w:ascii="Times New Roman" w:hAnsi="Times New Roman" w:cs="Times New Roman"/>
+          <w:sz w:val="24"/>
+          <w:szCs w:val="40"/>
+          <w:lang w:val="en-US"/>
+        </w:rPr>
+        <w:t>{0, 1} în dependentă de intensitatea pixelului.</w:t>
+      </w:r>
+    </w:p>
+    <w:p>
+      <w:pPr>
+        <w:jc w:val="both"/>
+        <w:rPr>
+          <w:rFonts w:ascii="Times New Roman" w:hAnsi="Times New Roman" w:cs="Times New Roman"/>
+          <w:sz w:val="24"/>
+          <w:szCs w:val="40"/>
+        </w:rPr>
+      </w:pPr>
+      <w:r>
+        <w:rPr>
+          <w:rFonts w:ascii="Times New Roman" w:hAnsi="Times New Roman" w:cs="Times New Roman"/>
+          <w:sz w:val="24"/>
+          <w:szCs w:val="40"/>
+        </w:rPr>
+        <w:drawing>
+          <wp:anchor distT="0" distB="0" distL="114300" distR="114300" simplePos="0" relativeHeight="251672576" behindDoc="1" locked="0" layoutInCell="1" allowOverlap="1" wp14:anchorId="0BEA7AEF" wp14:editId="46791719">
+            <wp:simplePos x="0" y="0"/>
+            <wp:positionH relativeFrom="column">
+              <wp:posOffset>1581150</wp:posOffset>
+            </wp:positionH>
+            <wp:positionV relativeFrom="paragraph">
+              <wp:posOffset>18415</wp:posOffset>
+            </wp:positionV>
+            <wp:extent cx="4982270" cy="2381582"/>
+            <wp:effectExtent l="0" t="0" r="8890" b="0"/>
+            <wp:wrapTight wrapText="bothSides">
+              <wp:wrapPolygon edited="0">
+                <wp:start x="0" y="0"/>
+                <wp:lineTo x="0" y="21427"/>
+                <wp:lineTo x="21556" y="21427"/>
+                <wp:lineTo x="21556" y="0"/>
+                <wp:lineTo x="0" y="0"/>
+              </wp:wrapPolygon>
+            </wp:wrapTight>
+            <wp:docPr id="16" name="Picture 16"/>
+            <wp:cNvGraphicFramePr>
+              <a:graphicFrameLocks xmlns:a="http://schemas.openxmlformats.org/drawingml/2006/main" noChangeAspect="1"/>
+            </wp:cNvGraphicFramePr>
+            <a:graphic xmlns:a="http://schemas.openxmlformats.org/drawingml/2006/main">
+              <a:graphicData uri="http://schemas.openxmlformats.org/drawingml/2006/picture">
+                <pic:pic xmlns:pic="http://schemas.openxmlformats.org/drawingml/2006/picture">
+                  <pic:nvPicPr>
+                    <pic:cNvPr id="1" name=""/>
+                    <pic:cNvPicPr/>
+                  </pic:nvPicPr>
+                  <pic:blipFill>
+                    <a:blip r:embed="rId24">
+                      <a:extLst>
+                        <a:ext uri="{28A0092B-C50C-407E-A947-70E740481C1C}">
+                          <a14:useLocalDpi xmlns:a14="http://schemas.microsoft.com/office/drawing/2010/main" val="0"/>
+                        </a:ext>
+                      </a:extLst>
+                    </a:blip>
+                    <a:stretch>
+                      <a:fillRect/>
+                    </a:stretch>
+                  </pic:blipFill>
+                  <pic:spPr>
+                    <a:xfrm>
+                      <a:off x="0" y="0"/>
+                      <a:ext cx="4982270" cy="2381582"/>
+                    </a:xfrm>
+                    <a:prstGeom prst="rect">
+                      <a:avLst/>
+                    </a:prstGeom>
+                  </pic:spPr>
+                </pic:pic>
+              </a:graphicData>
+            </a:graphic>
+          </wp:anchor>
+        </w:drawing>
+      </w:r>
+      <w:r>
+        <w:rPr>
+          <w:rFonts w:ascii="Times New Roman" w:hAnsi="Times New Roman" w:cs="Times New Roman"/>
+          <w:sz w:val="24"/>
+          <w:szCs w:val="40"/>
+        </w:rPr>
+        <w:t xml:space="preserve">Această funție găseste cel mai mare contur din imagine și funcționează în felul următor: variabila </w:t>
+      </w:r>
+      <w:r>
+        <w:rPr>
+          <w:rFonts w:ascii="Consolas" w:hAnsi="Consolas" w:cs="Times New Roman"/>
+          <w:szCs w:val="40"/>
+        </w:rPr>
+        <w:t>contours</w:t>
+      </w:r>
+      <w:r>
+        <w:rPr>
+          <w:rFonts w:ascii="Times New Roman" w:hAnsi="Times New Roman" w:cs="Times New Roman"/>
+          <w:sz w:val="24"/>
+          <w:szCs w:val="40"/>
+        </w:rPr>
+        <w:t xml:space="preserve"> este un vector de vectori</w:t>
+      </w:r>
+      <w:r>
+        <w:rPr>
+          <w:rFonts w:ascii="Times New Roman" w:hAnsi="Times New Roman" w:cs="Times New Roman"/>
+          <w:sz w:val="24"/>
+          <w:szCs w:val="40"/>
+        </w:rPr>
+        <w:t xml:space="preserve"> deci se parcurge în buclă, i se calculează ara prin funcția predefinită din OpenCV apoi se aplică filtru care verifică dacă aria este suficient de mare pentru a fi vizată, apoi se i calculează perimetrul pentru a putea fi aplicată aproximarea DP care reduce poligonul la o formă mai simplă prin „taierea” partilor redundante. Pasul următor (28) este verificarea condiției să fie aria maximă din imagine și ca poligonul extras să fie dreptunghi. În acest fel se parcurge vectorul </w:t>
+      </w:r>
+      <w:r>
+        <w:rPr>
+          <w:rFonts w:ascii="Consolas" w:hAnsi="Consolas" w:cs="Times New Roman"/>
+          <w:szCs w:val="40"/>
+        </w:rPr>
+        <w:t>contours</w:t>
+      </w:r>
+      <w:r>
+        <w:rPr>
+          <w:rFonts w:ascii="Times New Roman" w:hAnsi="Times New Roman" w:cs="Times New Roman"/>
+          <w:sz w:val="24"/>
+          <w:szCs w:val="40"/>
+        </w:rPr>
+        <w:t xml:space="preserve"> și se extrage conturul maxim.</w:t>
+      </w:r>
+    </w:p>
+    <w:p>
+      <w:pPr>
+        <w:jc w:val="both"/>
+        <w:rPr>
+          <w:rFonts w:ascii="Times New Roman" w:hAnsi="Times New Roman" w:cs="Times New Roman"/>
+          <w:sz w:val="24"/>
+          <w:szCs w:val="40"/>
+        </w:rPr>
+      </w:pPr>
+      <w:r>
+        <w:rPr>
+          <w:rFonts w:ascii="Consolas" w:hAnsi="Consolas" w:cs="Times New Roman"/>
           <w:szCs w:val="24"/>
         </w:rPr>
         <w:tab/>
-        <w:t xml:space="preserve">În această parte a </w:t>
-      </w:r>
-      <w:r>
-        <w:rPr>
-          <w:rFonts w:ascii="Times New Roman" w:hAnsi="Times New Roman" w:cs="Times New Roman"/>
-          <w:sz w:val="24"/>
-          <w:szCs w:val="24"/>
-        </w:rPr>
-        <w:tab/>
-      </w:r>
-    </w:p>
-    <w:p>
-      <w:pPr>
-        <w:jc w:val="both"/>
-        <w:rPr>
-          <w:rFonts w:ascii="Times New Roman" w:hAnsi="Times New Roman" w:cs="Times New Roman"/>
-          <w:sz w:val="24"/>
-          <w:szCs w:val="40"/>
-          <w:lang w:val="en-US"/>
-        </w:rPr>
-      </w:pPr>
-      <w:r>
-        <w:rPr>
-          <w:rFonts w:ascii="Times New Roman" w:hAnsi="Times New Roman" w:cs="Times New Roman"/>
-          <w:sz w:val="24"/>
-          <w:szCs w:val="24"/>
-        </w:rPr>
-        <w:t xml:space="preserve"> principiile de funcționare a procesării imaginei, a distincției anumitor caractere din imagine prin aplicarea unor metode a Inteligenței Artificiale (IA) și de rezolvarea</w:t>
+      </w:r>
+      <w:r>
+        <w:rPr>
+          <w:rFonts w:ascii="Consolas" w:hAnsi="Consolas" w:cs="Times New Roman"/>
+          <w:szCs w:val="24"/>
+          <w:highlight w:val="lightGray"/>
+        </w:rPr>
+        <w:t>sudoku.py :</w:t>
+      </w:r>
+    </w:p>
+    <w:p>
+      <w:pPr>
+        <w:jc w:val="both"/>
+        <w:rPr>
+          <w:rFonts w:ascii="Times New Roman" w:hAnsi="Times New Roman" w:cs="Times New Roman"/>
+          <w:sz w:val="24"/>
+          <w:szCs w:val="40"/>
+        </w:rPr>
+      </w:pPr>
+      <w:r>
+        <w:rPr>
+          <w:rFonts w:ascii="Times New Roman" w:hAnsi="Times New Roman" w:cs="Times New Roman"/>
+          <w:sz w:val="24"/>
+          <w:szCs w:val="40"/>
+        </w:rPr>
+        <w:drawing>
+          <wp:anchor distT="0" distB="0" distL="114300" distR="114300" simplePos="0" relativeHeight="251673600" behindDoc="1" locked="0" layoutInCell="1" allowOverlap="1" wp14:anchorId="732C54A9" wp14:editId="7968C21D">
+            <wp:simplePos x="0" y="0"/>
+            <wp:positionH relativeFrom="column">
+              <wp:posOffset>0</wp:posOffset>
+            </wp:positionH>
+            <wp:positionV relativeFrom="paragraph">
+              <wp:posOffset>635</wp:posOffset>
+            </wp:positionV>
+            <wp:extent cx="5268060" cy="771633"/>
+            <wp:effectExtent l="0" t="0" r="0" b="9525"/>
+            <wp:wrapTight wrapText="bothSides">
+              <wp:wrapPolygon edited="0">
+                <wp:start x="0" y="0"/>
+                <wp:lineTo x="0" y="21333"/>
+                <wp:lineTo x="21480" y="21333"/>
+                <wp:lineTo x="21480" y="0"/>
+                <wp:lineTo x="0" y="0"/>
+              </wp:wrapPolygon>
+            </wp:wrapTight>
+            <wp:docPr id="17" name="Picture 17"/>
+            <wp:cNvGraphicFramePr>
+              <a:graphicFrameLocks xmlns:a="http://schemas.openxmlformats.org/drawingml/2006/main" noChangeAspect="1"/>
+            </wp:cNvGraphicFramePr>
+            <a:graphic xmlns:a="http://schemas.openxmlformats.org/drawingml/2006/main">
+              <a:graphicData uri="http://schemas.openxmlformats.org/drawingml/2006/picture">
+                <pic:pic xmlns:pic="http://schemas.openxmlformats.org/drawingml/2006/picture">
+                  <pic:nvPicPr>
+                    <pic:cNvPr id="1" name=""/>
+                    <pic:cNvPicPr/>
+                  </pic:nvPicPr>
+                  <pic:blipFill>
+                    <a:blip r:embed="rId25">
+                      <a:extLst>
+                        <a:ext uri="{28A0092B-C50C-407E-A947-70E740481C1C}">
+                          <a14:useLocalDpi xmlns:a14="http://schemas.microsoft.com/office/drawing/2010/main" val="0"/>
+                        </a:ext>
+                      </a:extLst>
+                    </a:blip>
+                    <a:stretch>
+                      <a:fillRect/>
+                    </a:stretch>
+                  </pic:blipFill>
+                  <pic:spPr>
+                    <a:xfrm>
+                      <a:off x="0" y="0"/>
+                      <a:ext cx="5268060" cy="771633"/>
+                    </a:xfrm>
+                    <a:prstGeom prst="rect">
+                      <a:avLst/>
+                    </a:prstGeom>
+                  </pic:spPr>
+                </pic:pic>
+              </a:graphicData>
+            </a:graphic>
+          </wp:anchor>
+        </w:drawing>
       </w:r>
     </w:p>
     <w:sectPr>
-      <w:headerReference w:type="default" r:id="rId17"/>
-      <w:footerReference w:type="default" r:id="rId18"/>
+      <w:headerReference w:type="default" r:id="rId26"/>
+      <w:footerReference w:type="default" r:id="rId27"/>
       <w:pgSz w:w="12240" w:h="15840"/>
       <w:pgMar w:top="1620" w:right="900" w:bottom="990" w:left="990" w:header="720" w:footer="720" w:gutter="0"/>
       <w:cols w:space="720"/>
@@ -7649,7 +9019,7 @@
 </file>
 
 <file path=customXml/itemProps1.xml><?xml version="1.0" encoding="utf-8"?>
-<ds:datastoreItem xmlns:ds="http://schemas.openxmlformats.org/officeDocument/2006/customXml" ds:itemID="{20AAA2FF-6FA4-4DAF-A520-6BE3AA30231D}">
+<ds:datastoreItem xmlns:ds="http://schemas.openxmlformats.org/officeDocument/2006/customXml" ds:itemID="{4B6FD97A-44E0-4C52-8B93-AD665A985A5F}">
   <ds:schemaRefs>
     <ds:schemaRef ds:uri="http://schemas.openxmlformats.org/officeDocument/2006/bibliography"/>
   </ds:schemaRefs>

</xml_diff>